<commit_message>
vault backup: 2024-05-28 11:21:12
</commit_message>
<xml_diff>
--- a/Vakken/Blok 2/Scriptie/Topiclijst_24_05_24_SCRIPTIE.docx
+++ b/Vakken/Blok 2/Scriptie/Topiclijst_24_05_24_SCRIPTIE.docx
@@ -5,13 +5,13 @@
     <w:p>
       <w:pPr>
         <w:rPr>
-          <w:rFonts w:ascii="Times New Roman" w:hAnsi="Times New Roman" w:cs="Times New Roman"/>
-          <w:lang w:val="nl-NL"/>
-        </w:rPr>
-      </w:pPr>
-      <w:r>
-        <w:rPr>
-          <w:rFonts w:ascii="Times New Roman" w:hAnsi="Times New Roman" w:cs="Times New Roman"/>
+          <w:rFonts w:ascii="Civil Premium" w:hAnsi="Civil Premium" w:cs="Times New Roman"/>
+          <w:lang w:val="nl-NL"/>
+        </w:rPr>
+      </w:pPr>
+      <w:r>
+        <w:rPr>
+          <w:rFonts w:ascii="Civil Premium" w:hAnsi="Civil Premium" w:cs="Times New Roman"/>
           <w:highlight w:val="yellow"/>
           <w:lang w:val="nl-NL"/>
         </w:rPr>
@@ -19,7 +19,7 @@
       </w:r>
       <w:r>
         <w:rPr>
-          <w:rFonts w:ascii="Times New Roman" w:hAnsi="Times New Roman" w:cs="Times New Roman"/>
+          <w:rFonts w:ascii="Civil Premium" w:hAnsi="Civil Premium" w:cs="Times New Roman"/>
           <w:lang w:val="nl-NL"/>
         </w:rPr>
         <w:t xml:space="preserve"> </w:t>
@@ -28,7 +28,7 @@
     <w:p>
       <w:pPr>
         <w:rPr>
-          <w:rFonts w:ascii="Times New Roman" w:hAnsi="Times New Roman" w:cs="Times New Roman"/>
+          <w:rFonts w:ascii="Civil Premium" w:hAnsi="Civil Premium" w:cs="Times New Roman"/>
           <w:b/>
           <w:bCs/>
           <w:lang w:val="nl-NL"/>
@@ -38,27 +38,27 @@
     <w:p>
       <w:pPr>
         <w:rPr>
-          <w:rFonts w:ascii="Times New Roman" w:hAnsi="Times New Roman" w:cs="Times New Roman"/>
-          <w:lang w:val="nl-NL"/>
-        </w:rPr>
-      </w:pPr>
-      <w:r>
-        <w:rPr>
-          <w:rFonts w:ascii="Times New Roman" w:hAnsi="Times New Roman" w:cs="Times New Roman"/>
+          <w:rFonts w:ascii="Civil Premium" w:hAnsi="Civil Premium" w:cs="Times New Roman"/>
+          <w:lang w:val="nl-NL"/>
+        </w:rPr>
+      </w:pPr>
+      <w:r>
+        <w:rPr>
+          <w:rFonts w:ascii="Civil Premium" w:hAnsi="Civil Premium" w:cs="Times New Roman"/>
           <w:lang w:val="nl-NL"/>
         </w:rPr>
         <w:t xml:space="preserve">Waarom </w:t>
       </w:r>
       <w:r>
         <w:rPr>
-          <w:rFonts w:ascii="Times New Roman" w:hAnsi="Times New Roman" w:cs="Times New Roman"/>
+          <w:rFonts w:ascii="Civil Premium" w:hAnsi="Civil Premium" w:cs="Times New Roman"/>
           <w:lang w:val="nl-NL"/>
         </w:rPr>
         <w:t>vindt</w:t>
       </w:r>
       <w:r>
         <w:rPr>
-          <w:rFonts w:ascii="Times New Roman" w:hAnsi="Times New Roman" w:cs="Times New Roman"/>
+          <w:rFonts w:ascii="Civil Premium" w:hAnsi="Civil Premium" w:cs="Times New Roman"/>
           <w:lang w:val="nl-NL"/>
         </w:rPr>
         <w:t xml:space="preserve"> u lokale journalistiek belangrijk?</w:t>
@@ -67,13 +67,13 @@
     <w:p>
       <w:pPr>
         <w:rPr>
-          <w:rFonts w:ascii="Times New Roman" w:hAnsi="Times New Roman" w:cs="Times New Roman"/>
-          <w:lang w:val="nl-NL"/>
-        </w:rPr>
-      </w:pPr>
-      <w:r>
-        <w:rPr>
-          <w:rFonts w:ascii="Times New Roman" w:hAnsi="Times New Roman" w:cs="Times New Roman"/>
+          <w:rFonts w:ascii="Civil Premium" w:hAnsi="Civil Premium" w:cs="Times New Roman"/>
+          <w:lang w:val="nl-NL"/>
+        </w:rPr>
+      </w:pPr>
+      <w:r>
+        <w:rPr>
+          <w:rFonts w:ascii="Civil Premium" w:hAnsi="Civil Premium" w:cs="Times New Roman"/>
           <w:lang w:val="nl-NL"/>
         </w:rPr>
         <w:t>Draagt de zenderstreek bij aan een bepaalde functie in de regio?</w:t>
@@ -87,13 +87,13 @@
           <w:numId w:val="1"/>
         </w:numPr>
         <w:rPr>
-          <w:rFonts w:ascii="Times New Roman" w:hAnsi="Times New Roman" w:cs="Times New Roman"/>
-          <w:lang w:val="nl-NL"/>
-        </w:rPr>
-      </w:pPr>
-      <w:r>
-        <w:rPr>
-          <w:rFonts w:ascii="Times New Roman" w:hAnsi="Times New Roman" w:cs="Times New Roman"/>
+          <w:rFonts w:ascii="Civil Premium" w:hAnsi="Civil Premium" w:cs="Times New Roman"/>
+          <w:lang w:val="nl-NL"/>
+        </w:rPr>
+      </w:pPr>
+      <w:r>
+        <w:rPr>
+          <w:rFonts w:ascii="Civil Premium" w:hAnsi="Civil Premium" w:cs="Times New Roman"/>
           <w:lang w:val="nl-NL"/>
         </w:rPr>
         <w:t>Op welke manier draagt de Zenderstreek bij aan de binding met de gemeenschap?</w:t>
@@ -107,13 +107,13 @@
           <w:numId w:val="1"/>
         </w:numPr>
         <w:rPr>
-          <w:rFonts w:ascii="Times New Roman" w:hAnsi="Times New Roman" w:cs="Times New Roman"/>
-          <w:lang w:val="nl-NL"/>
-        </w:rPr>
-      </w:pPr>
-      <w:r>
-        <w:rPr>
-          <w:rFonts w:ascii="Times New Roman" w:hAnsi="Times New Roman" w:cs="Times New Roman"/>
+          <w:rFonts w:ascii="Civil Premium" w:hAnsi="Civil Premium" w:cs="Times New Roman"/>
+          <w:lang w:val="nl-NL"/>
+        </w:rPr>
+      </w:pPr>
+      <w:r>
+        <w:rPr>
+          <w:rFonts w:ascii="Civil Premium" w:hAnsi="Civil Premium" w:cs="Times New Roman"/>
           <w:lang w:val="nl-NL"/>
         </w:rPr>
         <w:t>Op welke manier is de Zenderstreek een waakhond binnen de gemeenschap</w:t>
@@ -127,13 +127,13 @@
           <w:numId w:val="1"/>
         </w:numPr>
         <w:rPr>
-          <w:rFonts w:ascii="Times New Roman" w:hAnsi="Times New Roman" w:cs="Times New Roman"/>
-          <w:lang w:val="nl-NL"/>
-        </w:rPr>
-      </w:pPr>
-      <w:r>
-        <w:rPr>
-          <w:rFonts w:ascii="Times New Roman" w:hAnsi="Times New Roman" w:cs="Times New Roman"/>
+          <w:rFonts w:ascii="Civil Premium" w:hAnsi="Civil Premium" w:cs="Times New Roman"/>
+          <w:lang w:val="nl-NL"/>
+        </w:rPr>
+      </w:pPr>
+      <w:r>
+        <w:rPr>
+          <w:rFonts w:ascii="Civil Premium" w:hAnsi="Civil Premium" w:cs="Times New Roman"/>
           <w:lang w:val="nl-NL"/>
         </w:rPr>
         <w:t>Op welke manier informeert de Zenderstreek zijn lezers over gebeurtenissen?</w:t>
@@ -142,13 +142,13 @@
     <w:p>
       <w:pPr>
         <w:rPr>
-          <w:rFonts w:ascii="Times New Roman" w:hAnsi="Times New Roman" w:cs="Times New Roman"/>
-          <w:lang w:val="nl-NL"/>
-        </w:rPr>
-      </w:pPr>
-      <w:r>
-        <w:rPr>
-          <w:rFonts w:ascii="Times New Roman" w:hAnsi="Times New Roman" w:cs="Times New Roman"/>
+          <w:rFonts w:ascii="Civil Premium" w:hAnsi="Civil Premium" w:cs="Times New Roman"/>
+          <w:lang w:val="nl-NL"/>
+        </w:rPr>
+      </w:pPr>
+      <w:r>
+        <w:rPr>
+          <w:rFonts w:ascii="Civil Premium" w:hAnsi="Civil Premium" w:cs="Times New Roman"/>
           <w:lang w:val="nl-NL"/>
         </w:rPr>
         <w:t>Krijgen jullie wel eens commentaar op geschreven stukken?</w:t>
@@ -157,7 +157,7 @@
     <w:p>
       <w:pPr>
         <w:rPr>
-          <w:rFonts w:ascii="Times New Roman" w:hAnsi="Times New Roman" w:cs="Times New Roman"/>
+          <w:rFonts w:ascii="Civil Premium" w:hAnsi="Civil Premium" w:cs="Times New Roman"/>
           <w:b/>
           <w:bCs/>
           <w:lang w:val="nl-NL"/>
@@ -167,7 +167,7 @@
     <w:p>
       <w:pPr>
         <w:rPr>
-          <w:rFonts w:ascii="Times New Roman" w:hAnsi="Times New Roman" w:cs="Times New Roman"/>
+          <w:rFonts w:ascii="Civil Premium" w:hAnsi="Civil Premium" w:cs="Times New Roman"/>
           <w:b/>
           <w:bCs/>
           <w:lang w:val="nl-NL"/>
@@ -175,9 +175,10 @@
       </w:pPr>
       <w:r>
         <w:rPr>
-          <w:rFonts w:ascii="Times New Roman" w:hAnsi="Times New Roman" w:cs="Times New Roman"/>
+          <w:rFonts w:ascii="Civil Premium" w:hAnsi="Civil Premium" w:cs="Times New Roman"/>
           <w:b/>
           <w:bCs/>
+          <w:highlight w:val="cyan"/>
           <w:lang w:val="nl-NL"/>
         </w:rPr>
         <w:t>Impact van een fusie voor lokale krant</w:t>
@@ -186,431 +187,413 @@
     <w:p>
       <w:pPr>
         <w:rPr>
-          <w:rFonts w:ascii="Times New Roman" w:hAnsi="Times New Roman" w:cs="Times New Roman"/>
+          <w:rFonts w:ascii="Civil Premium" w:hAnsi="Civil Premium" w:cs="Times New Roman"/>
+          <w:sz w:val="20"/>
+          <w:szCs w:val="20"/>
+          <w:lang w:val="nl-NL"/>
+        </w:rPr>
+      </w:pPr>
+      <w:r>
+        <w:rPr>
+          <w:rFonts w:ascii="Civil Premium" w:hAnsi="Civil Premium" w:cs="Times New Roman"/>
+          <w:sz w:val="20"/>
+          <w:szCs w:val="20"/>
+          <w:highlight w:val="yellow"/>
+          <w:lang w:val="nl-NL"/>
+        </w:rPr>
+        <w:t xml:space="preserve">Een manier van de krimp van lokale journalistiek tegen te gaan is samenwerking. De Zenderstreek valt nu onder Het </w:t>
+      </w:r>
+      <w:proofErr w:type="spellStart"/>
+      <w:r>
+        <w:rPr>
+          <w:rFonts w:ascii="Civil Premium" w:hAnsi="Civil Premium" w:cs="Times New Roman"/>
+          <w:sz w:val="20"/>
+          <w:szCs w:val="20"/>
+          <w:highlight w:val="yellow"/>
+          <w:lang w:val="nl-NL"/>
+        </w:rPr>
+        <w:t>Kontakt</w:t>
+      </w:r>
+      <w:proofErr w:type="spellEnd"/>
+      <w:r>
+        <w:rPr>
+          <w:rFonts w:ascii="Civil Premium" w:hAnsi="Civil Premium" w:cs="Times New Roman"/>
+          <w:sz w:val="20"/>
+          <w:szCs w:val="20"/>
+          <w:highlight w:val="yellow"/>
+          <w:lang w:val="nl-NL"/>
+        </w:rPr>
+        <w:t>, ik zou over deze oplossing graag wat vragen willen stellen.</w:t>
+      </w:r>
+    </w:p>
+    <w:p>
+      <w:pPr>
+        <w:rPr>
+          <w:rFonts w:ascii="Civil Premium" w:hAnsi="Civil Premium" w:cs="Times New Roman"/>
+          <w:lang w:val="nl-NL"/>
+        </w:rPr>
+      </w:pPr>
+      <w:r>
+        <w:rPr>
+          <w:rFonts w:ascii="Civil Premium" w:hAnsi="Civil Premium" w:cs="Times New Roman"/>
+          <w:lang w:val="nl-NL"/>
+        </w:rPr>
+        <w:t xml:space="preserve">Sinds hoelang valt de Zenderstreek al onder Het </w:t>
+      </w:r>
+      <w:proofErr w:type="spellStart"/>
+      <w:r>
+        <w:rPr>
+          <w:rFonts w:ascii="Civil Premium" w:hAnsi="Civil Premium" w:cs="Times New Roman"/>
+          <w:lang w:val="nl-NL"/>
+        </w:rPr>
+        <w:t>Kontakt</w:t>
+      </w:r>
+      <w:proofErr w:type="spellEnd"/>
+      <w:r>
+        <w:rPr>
+          <w:rFonts w:ascii="Civil Premium" w:hAnsi="Civil Premium" w:cs="Times New Roman"/>
+          <w:lang w:val="nl-NL"/>
+        </w:rPr>
+        <w:t>?</w:t>
+      </w:r>
+    </w:p>
+    <w:p>
+      <w:pPr>
+        <w:rPr>
+          <w:rFonts w:ascii="Civil Premium" w:hAnsi="Civil Premium" w:cs="Times New Roman"/>
+          <w:lang w:val="nl-NL"/>
+        </w:rPr>
+      </w:pPr>
+      <w:r>
+        <w:rPr>
+          <w:rFonts w:ascii="Civil Premium" w:hAnsi="Civil Premium" w:cs="Times New Roman"/>
+          <w:lang w:val="nl-NL"/>
+        </w:rPr>
+        <w:t>Hoe heeft u die veranderingen meegemaakt?</w:t>
+      </w:r>
+    </w:p>
+    <w:p>
+      <w:pPr>
+        <w:rPr>
+          <w:rFonts w:ascii="Civil Premium" w:hAnsi="Civil Premium" w:cs="Times New Roman"/>
+          <w:lang w:val="nl-NL"/>
+        </w:rPr>
+      </w:pPr>
+      <w:r>
+        <w:rPr>
+          <w:rFonts w:ascii="Civil Premium" w:hAnsi="Civil Premium" w:cs="Times New Roman"/>
+          <w:lang w:val="nl-NL"/>
+        </w:rPr>
+        <w:t>Hoe heeft de fusie uw persoonlijke ervaring en rol als redacteur beïnvloed?</w:t>
+      </w:r>
+    </w:p>
+    <w:p>
+      <w:pPr>
+        <w:rPr>
+          <w:rFonts w:ascii="Civil Premium" w:hAnsi="Civil Premium" w:cs="Times New Roman"/>
+          <w:lang w:val="nl-NL"/>
+        </w:rPr>
+      </w:pPr>
+      <w:r>
+        <w:rPr>
+          <w:rFonts w:ascii="Civil Premium" w:hAnsi="Civil Premium" w:cs="Times New Roman"/>
+          <w:lang w:val="nl-NL"/>
+        </w:rPr>
+        <w:t>Heeft de fusie geleid tot veranderingen in de manier waarop verslaggeving plaatsvindt, zoals de hoeveelheid tijd die aan bepaalde verhalen wordt besteed?</w:t>
+      </w:r>
+    </w:p>
+    <w:p>
+      <w:pPr>
+        <w:rPr>
+          <w:rFonts w:ascii="Civil Premium" w:hAnsi="Civil Premium" w:cs="Times New Roman"/>
+          <w:lang w:val="nl-NL"/>
+        </w:rPr>
+      </w:pPr>
+      <w:r>
+        <w:rPr>
+          <w:rFonts w:ascii="Civil Premium" w:hAnsi="Civil Premium" w:cs="Times New Roman"/>
+          <w:lang w:val="nl-NL"/>
+        </w:rPr>
+        <w:t>Heeft de fusie invloed gehad op het aantal abonnees en de distributie van de krant?</w:t>
+      </w:r>
+    </w:p>
+    <w:p>
+      <w:pPr>
+        <w:rPr>
+          <w:rFonts w:ascii="Civil Premium" w:hAnsi="Civil Premium" w:cs="Times New Roman"/>
+          <w:lang w:val="nl-NL"/>
+        </w:rPr>
+      </w:pPr>
+      <w:r>
+        <w:rPr>
+          <w:rFonts w:ascii="Civil Premium" w:hAnsi="Civil Premium" w:cs="Times New Roman"/>
+          <w:lang w:val="nl-NL"/>
+        </w:rPr>
+        <w:t>Hoe is de rol van de krant in de lokale gemeenschap veranderd sinds de fusie?</w:t>
+      </w:r>
+    </w:p>
+    <w:p>
+      <w:pPr>
+        <w:rPr>
+          <w:rFonts w:ascii="Civil Premium" w:hAnsi="Civil Premium" w:cs="Times New Roman"/>
+          <w:lang w:val="nl-NL"/>
+        </w:rPr>
+      </w:pPr>
+      <w:r>
+        <w:rPr>
+          <w:rFonts w:ascii="Civil Premium" w:hAnsi="Civil Premium" w:cs="Times New Roman"/>
+          <w:lang w:val="nl-NL"/>
+        </w:rPr>
+        <w:t>Ziet u veranderingen (sinds de samenwerking) in de manier waarop adverteerders de krant benaderen en hoe advertenties worden geplaatst?</w:t>
+      </w:r>
+    </w:p>
+    <w:p>
+      <w:pPr>
+        <w:rPr>
+          <w:rFonts w:ascii="Civil Premium" w:hAnsi="Civil Premium" w:cs="Times New Roman"/>
+          <w:lang w:val="nl-NL"/>
+        </w:rPr>
+      </w:pPr>
+      <w:r>
+        <w:rPr>
+          <w:rFonts w:ascii="Civil Premium" w:hAnsi="Civil Premium" w:cs="Times New Roman"/>
+          <w:lang w:val="nl-NL"/>
+        </w:rPr>
+        <w:t>Wat ziet u als de grootste uitdagingen voor de krant na de fusie?</w:t>
+      </w:r>
+    </w:p>
+    <w:p>
+      <w:pPr>
+        <w:rPr>
+          <w:rFonts w:ascii="Civil Premium" w:hAnsi="Civil Premium" w:cs="Times New Roman"/>
+          <w:lang w:val="nl-NL"/>
+        </w:rPr>
+      </w:pPr>
+      <w:r>
+        <w:rPr>
+          <w:rFonts w:ascii="Civil Premium" w:hAnsi="Civil Premium" w:cs="Times New Roman"/>
+          <w:lang w:val="nl-NL"/>
+        </w:rPr>
+        <w:t>Welke voordelen heeft de fusie opgeleverd die u niet had verwacht?</w:t>
+      </w:r>
+    </w:p>
+    <w:p>
+      <w:pPr>
+        <w:rPr>
+          <w:rFonts w:ascii="Civil Premium" w:hAnsi="Civil Premium" w:cs="Times New Roman"/>
+          <w:lang w:val="nl-NL"/>
+        </w:rPr>
+      </w:pPr>
+      <w:r>
+        <w:rPr>
+          <w:rFonts w:ascii="Civil Premium" w:hAnsi="Civil Premium" w:cs="Times New Roman"/>
+          <w:lang w:val="nl-NL"/>
+        </w:rPr>
+        <w:t>Hoe heeft de fusie de redactionele lijn van de krant beïnvloed? Zijn er grote veranderingen in de onderwerpen die jullie nu behandelen?</w:t>
+      </w:r>
+    </w:p>
+    <w:p>
+      <w:pPr>
+        <w:rPr>
+          <w:rFonts w:ascii="Civil Premium" w:hAnsi="Civil Premium" w:cs="Times New Roman"/>
+          <w:lang w:val="nl-NL"/>
+        </w:rPr>
+      </w:pPr>
+      <w:r>
+        <w:rPr>
+          <w:rFonts w:ascii="Civil Premium" w:hAnsi="Civil Premium" w:cs="Times New Roman"/>
+          <w:lang w:val="nl-NL"/>
+        </w:rPr>
+        <w:lastRenderedPageBreak/>
+        <w:t>Zijn er specifieke rubrieken of vaste artikelen die zijn verdwenen of juist zijn toegevoegd na de fusie?</w:t>
+      </w:r>
+    </w:p>
+    <w:p>
+      <w:pPr>
+        <w:rPr>
+          <w:rFonts w:ascii="Civil Premium" w:hAnsi="Civil Premium" w:cs="Times New Roman"/>
+          <w:lang w:val="nl-NL"/>
+        </w:rPr>
+      </w:pPr>
+      <w:r>
+        <w:rPr>
+          <w:rFonts w:ascii="Civil Premium" w:hAnsi="Civil Premium" w:cs="Times New Roman"/>
+          <w:lang w:val="nl-NL"/>
+        </w:rPr>
+        <w:t>Hoe is de balans tussen lokaal nieuws en regionaal/landelijk nieuws veranderd sinds de fusie?</w:t>
+      </w:r>
+    </w:p>
+    <w:p>
+      <w:pPr>
+        <w:rPr>
+          <w:rFonts w:ascii="Civil Premium" w:hAnsi="Civil Premium" w:cs="Times New Roman"/>
+          <w:lang w:val="nl-NL"/>
+        </w:rPr>
+      </w:pPr>
+      <w:r>
+        <w:rPr>
+          <w:rFonts w:ascii="Civil Premium" w:hAnsi="Civil Premium" w:cs="Times New Roman"/>
+          <w:lang w:val="nl-NL"/>
+        </w:rPr>
+        <w:t>Heeft de fusie geleid tot veranderingen in de manier waarop verslaggeving plaatsvindt, zoals de hoeveelheid tijd die aan bepaalde verhalen wordt besteed?</w:t>
+      </w:r>
+    </w:p>
+    <w:p>
+      <w:pPr>
+        <w:rPr>
+          <w:rFonts w:ascii="Civil Premium" w:hAnsi="Civil Premium" w:cs="Times New Roman"/>
+          <w:lang w:val="nl-NL"/>
+        </w:rPr>
+      </w:pPr>
+    </w:p>
+    <w:p>
+      <w:pPr>
+        <w:rPr>
+          <w:rFonts w:ascii="Civil Premium" w:hAnsi="Civil Premium" w:cs="Times New Roman"/>
+          <w:lang w:val="nl-NL"/>
+        </w:rPr>
+      </w:pPr>
+    </w:p>
+    <w:p>
+      <w:pPr>
+        <w:rPr>
+          <w:rFonts w:ascii="Civil Premium" w:hAnsi="Civil Premium" w:cs="Times New Roman"/>
+          <w:lang w:val="nl-NL"/>
+        </w:rPr>
+      </w:pPr>
+    </w:p>
+    <w:p>
+      <w:pPr>
+        <w:rPr>
+          <w:rFonts w:ascii="Civil Premium" w:hAnsi="Civil Premium" w:cs="Times New Roman"/>
+          <w:lang w:val="nl-NL"/>
+        </w:rPr>
+      </w:pPr>
+      <w:r>
+        <w:rPr>
+          <w:rFonts w:ascii="Civil Premium" w:hAnsi="Civil Premium" w:cs="Times New Roman"/>
+          <w:lang w:val="nl-NL"/>
+        </w:rPr>
+        <w:t xml:space="preserve">Door te vragen naar de trends in het lokale medialandschap, ontstaat inzicht in de invloed van deze trends op het vervullen van de journalistieke functies. </w:t>
+      </w:r>
+    </w:p>
+    <w:p>
+      <w:pPr>
+        <w:rPr>
+          <w:rFonts w:ascii="Civil Premium" w:hAnsi="Civil Premium" w:cs="Times New Roman"/>
+          <w:lang w:val="nl-NL"/>
+        </w:rPr>
+      </w:pPr>
+      <w:r>
+        <w:rPr>
+          <w:rFonts w:ascii="Civil Premium" w:hAnsi="Civil Premium" w:cs="Times New Roman"/>
+          <w:lang w:val="nl-NL"/>
+        </w:rPr>
+        <w:t>4.</w:t>
+      </w:r>
+      <w:r>
+        <w:rPr>
+          <w:rFonts w:ascii="Civil Premium" w:hAnsi="Civil Premium" w:cs="Times New Roman"/>
+          <w:lang w:val="nl-NL"/>
+        </w:rPr>
+        <w:tab/>
+        <w:t>Welke trends in het lokale medialandschap signaleert u?</w:t>
+      </w:r>
+    </w:p>
+    <w:p>
+      <w:pPr>
+        <w:rPr>
+          <w:rFonts w:ascii="Civil Premium" w:hAnsi="Civil Premium" w:cs="Times New Roman"/>
+          <w:lang w:val="nl-NL"/>
+        </w:rPr>
+      </w:pPr>
+      <w:r>
+        <w:rPr>
+          <w:rFonts w:ascii="Civil Premium" w:hAnsi="Civil Premium" w:cs="Times New Roman"/>
+          <w:lang w:val="nl-NL"/>
+        </w:rPr>
+        <w:t>5.</w:t>
+      </w:r>
+      <w:r>
+        <w:rPr>
+          <w:rFonts w:ascii="Civil Premium" w:hAnsi="Civil Premium" w:cs="Times New Roman"/>
+          <w:lang w:val="nl-NL"/>
+        </w:rPr>
+        <w:tab/>
+        <w:t xml:space="preserve">Op welke manier hebben deze trends een positieve, dan wel negatieve invloed op de werkwijze van blad X? </w:t>
+      </w:r>
+    </w:p>
+    <w:p>
+      <w:pPr>
+        <w:rPr>
+          <w:rFonts w:ascii="Civil Premium" w:hAnsi="Civil Premium" w:cs="Times New Roman"/>
           <w:b/>
           <w:bCs/>
-          <w:sz w:val="20"/>
-          <w:szCs w:val="20"/>
-          <w:lang w:val="nl-NL"/>
-        </w:rPr>
-      </w:pPr>
-      <w:r>
-        <w:rPr>
-          <w:rFonts w:ascii="Times New Roman" w:hAnsi="Times New Roman" w:cs="Times New Roman"/>
+          <w:lang w:val="nl-NL"/>
+        </w:rPr>
+      </w:pPr>
+      <w:r>
+        <w:rPr>
+          <w:rFonts w:ascii="Civil Premium" w:hAnsi="Civil Premium" w:cs="Times New Roman"/>
           <w:b/>
           <w:bCs/>
-          <w:sz w:val="20"/>
-          <w:szCs w:val="20"/>
-          <w:lang w:val="nl-NL"/>
-        </w:rPr>
-        <w:t xml:space="preserve">Een manier van de krimp van lokale journalistiek tegen te gaan is samenwerking. De Zenderstreek valt nu onder Het </w:t>
-      </w:r>
-      <w:proofErr w:type="spellStart"/>
-      <w:r>
-        <w:rPr>
-          <w:rFonts w:ascii="Times New Roman" w:hAnsi="Times New Roman" w:cs="Times New Roman"/>
+          <w:lang w:val="nl-NL"/>
+        </w:rPr>
+        <w:t>Identiteit van de lokale journalist</w:t>
+      </w:r>
+    </w:p>
+    <w:p>
+      <w:pPr>
+        <w:rPr>
+          <w:rFonts w:ascii="Civil Premium" w:hAnsi="Civil Premium" w:cs="Times New Roman"/>
+          <w:lang w:val="nl-NL"/>
+        </w:rPr>
+      </w:pPr>
+      <w:r>
+        <w:rPr>
+          <w:rFonts w:ascii="Civil Premium" w:hAnsi="Civil Premium" w:cs="Times New Roman"/>
+          <w:lang w:val="nl-NL"/>
+        </w:rPr>
+        <w:t xml:space="preserve">Door te vragen naar de kenmerken van de lokale journalist, kan worden gekeken of respondenten kenmerken noemen die aansluiten bij eigenschappen die nodig zijn om de journalistieke functies te vervullen. </w:t>
+      </w:r>
+    </w:p>
+    <w:p>
+      <w:pPr>
+        <w:rPr>
+          <w:rFonts w:ascii="Civil Premium" w:hAnsi="Civil Premium" w:cs="Times New Roman"/>
+          <w:lang w:val="nl-NL"/>
+        </w:rPr>
+      </w:pPr>
+      <w:r>
+        <w:rPr>
+          <w:rFonts w:ascii="Civil Premium" w:hAnsi="Civil Premium" w:cs="Times New Roman"/>
+          <w:lang w:val="nl-NL"/>
+        </w:rPr>
+        <w:t>6.</w:t>
+      </w:r>
+      <w:r>
+        <w:rPr>
+          <w:rFonts w:ascii="Civil Premium" w:hAnsi="Civil Premium" w:cs="Times New Roman"/>
+          <w:lang w:val="nl-NL"/>
+        </w:rPr>
+        <w:tab/>
+        <w:t>Wat zijn volgens u kenmerken van de lokale journalist?</w:t>
+      </w:r>
+    </w:p>
+    <w:p>
+      <w:pPr>
+        <w:rPr>
+          <w:rFonts w:ascii="Civil Premium" w:hAnsi="Civil Premium" w:cs="Times New Roman"/>
           <w:b/>
           <w:bCs/>
-          <w:sz w:val="20"/>
-          <w:szCs w:val="20"/>
-          <w:lang w:val="nl-NL"/>
-        </w:rPr>
-        <w:t>Kontakt</w:t>
-      </w:r>
-      <w:proofErr w:type="spellEnd"/>
-      <w:r>
-        <w:rPr>
-          <w:rFonts w:ascii="Times New Roman" w:hAnsi="Times New Roman" w:cs="Times New Roman"/>
+          <w:lang w:val="nl-NL"/>
+        </w:rPr>
+      </w:pPr>
+      <w:r>
+        <w:rPr>
+          <w:rFonts w:ascii="Civil Premium" w:hAnsi="Civil Premium" w:cs="Times New Roman"/>
           <w:b/>
           <w:bCs/>
-          <w:sz w:val="20"/>
-          <w:szCs w:val="20"/>
-          <w:lang w:val="nl-NL"/>
-        </w:rPr>
-        <w:t>, ik zou over deze oplossing graag wat vragen willen stellen.</w:t>
-      </w:r>
-    </w:p>
-    <w:p>
-      <w:pPr>
-        <w:rPr>
-          <w:rFonts w:ascii="Times New Roman" w:hAnsi="Times New Roman" w:cs="Times New Roman"/>
-          <w:lang w:val="nl-NL"/>
-        </w:rPr>
-      </w:pPr>
-      <w:r>
-        <w:rPr>
-          <w:rFonts w:ascii="Times New Roman" w:hAnsi="Times New Roman" w:cs="Times New Roman"/>
-          <w:lang w:val="nl-NL"/>
-        </w:rPr>
-        <w:t xml:space="preserve">Sinds hoelang valt de Zenderstreek al onder Het </w:t>
-      </w:r>
-      <w:proofErr w:type="spellStart"/>
-      <w:r>
-        <w:rPr>
-          <w:rFonts w:ascii="Times New Roman" w:hAnsi="Times New Roman" w:cs="Times New Roman"/>
-          <w:lang w:val="nl-NL"/>
-        </w:rPr>
-        <w:t>Kontakt</w:t>
-      </w:r>
-      <w:proofErr w:type="spellEnd"/>
-      <w:r>
-        <w:rPr>
-          <w:rFonts w:ascii="Times New Roman" w:hAnsi="Times New Roman" w:cs="Times New Roman"/>
-          <w:lang w:val="nl-NL"/>
-        </w:rPr>
-        <w:t>?</w:t>
-      </w:r>
-    </w:p>
-    <w:p>
-      <w:pPr>
-        <w:rPr>
-          <w:rFonts w:ascii="Times New Roman" w:hAnsi="Times New Roman" w:cs="Times New Roman"/>
-          <w:lang w:val="nl-NL"/>
-        </w:rPr>
-      </w:pPr>
-      <w:r>
-        <w:rPr>
-          <w:rFonts w:ascii="Times New Roman" w:hAnsi="Times New Roman" w:cs="Times New Roman"/>
-          <w:lang w:val="nl-NL"/>
-        </w:rPr>
-        <w:t>Hoe heeft u die veranderingen meegemaakt?</w:t>
-      </w:r>
-    </w:p>
-    <w:p>
-      <w:pPr>
-        <w:rPr>
-          <w:rFonts w:ascii="Times New Roman" w:hAnsi="Times New Roman" w:cs="Times New Roman"/>
-          <w:lang w:val="nl-NL"/>
-        </w:rPr>
-      </w:pPr>
-      <w:r>
-        <w:rPr>
-          <w:rFonts w:ascii="Times New Roman" w:hAnsi="Times New Roman" w:cs="Times New Roman"/>
-          <w:lang w:val="nl-NL"/>
-        </w:rPr>
-        <w:t>Hoe heeft de fusie uw persoonlijke ervaring en rol als redacteur beïnvloed?</w:t>
-      </w:r>
-    </w:p>
-    <w:p>
-      <w:pPr>
-        <w:rPr>
-          <w:rFonts w:ascii="Times New Roman" w:hAnsi="Times New Roman" w:cs="Times New Roman"/>
-          <w:lang w:val="nl-NL"/>
-        </w:rPr>
-      </w:pPr>
-      <w:r>
-        <w:rPr>
-          <w:rFonts w:ascii="Times New Roman" w:hAnsi="Times New Roman" w:cs="Times New Roman"/>
-          <w:lang w:val="nl-NL"/>
-        </w:rPr>
-        <w:t>Heeft de fusie geleid tot veranderingen in de manier waarop verslaggeving plaatsvindt, zoals de hoeveelheid tijd die aan bepaalde verhalen wordt besteed?</w:t>
-      </w:r>
-    </w:p>
-    <w:p>
-      <w:pPr>
-        <w:rPr>
-          <w:rFonts w:ascii="Times New Roman" w:hAnsi="Times New Roman" w:cs="Times New Roman"/>
-          <w:lang w:val="nl-NL"/>
-        </w:rPr>
-      </w:pPr>
-      <w:r>
-        <w:rPr>
-          <w:rFonts w:ascii="Times New Roman" w:hAnsi="Times New Roman" w:cs="Times New Roman"/>
-          <w:lang w:val="nl-NL"/>
-        </w:rPr>
-        <w:t>Heeft de fusie invloed gehad op het aantal abonnees en de distributie van de krant?</w:t>
-      </w:r>
-    </w:p>
-    <w:p>
-      <w:pPr>
-        <w:rPr>
-          <w:rFonts w:ascii="Times New Roman" w:hAnsi="Times New Roman" w:cs="Times New Roman"/>
-          <w:lang w:val="nl-NL"/>
-        </w:rPr>
-      </w:pPr>
-      <w:r>
-        <w:rPr>
-          <w:rFonts w:ascii="Times New Roman" w:hAnsi="Times New Roman" w:cs="Times New Roman"/>
-          <w:lang w:val="nl-NL"/>
-        </w:rPr>
-        <w:t>Hoe is de rol van de krant in de lokale gemeenschap veranderd sinds de fusie?</w:t>
-      </w:r>
-    </w:p>
-    <w:p>
-      <w:pPr>
-        <w:rPr>
-          <w:rFonts w:ascii="Times New Roman" w:hAnsi="Times New Roman" w:cs="Times New Roman"/>
-          <w:lang w:val="nl-NL"/>
-        </w:rPr>
-      </w:pPr>
-      <w:r>
-        <w:rPr>
-          <w:rFonts w:ascii="Times New Roman" w:hAnsi="Times New Roman" w:cs="Times New Roman"/>
-          <w:lang w:val="nl-NL"/>
-        </w:rPr>
-        <w:t>Ziet u veranderingen</w:t>
-      </w:r>
-      <w:r>
-        <w:rPr>
-          <w:rFonts w:ascii="Times New Roman" w:hAnsi="Times New Roman" w:cs="Times New Roman"/>
-          <w:lang w:val="nl-NL"/>
-        </w:rPr>
-        <w:t xml:space="preserve"> (sinds de samenwerking)</w:t>
-      </w:r>
-      <w:r>
-        <w:rPr>
-          <w:rFonts w:ascii="Times New Roman" w:hAnsi="Times New Roman" w:cs="Times New Roman"/>
-          <w:lang w:val="nl-NL"/>
-        </w:rPr>
-        <w:t xml:space="preserve"> in de manier waarop adverteerders de krant benaderen en hoe advertenties worden geplaatst?</w:t>
-      </w:r>
-    </w:p>
-    <w:p>
-      <w:pPr>
-        <w:rPr>
-          <w:rFonts w:ascii="Times New Roman" w:hAnsi="Times New Roman" w:cs="Times New Roman"/>
-          <w:lang w:val="nl-NL"/>
-        </w:rPr>
-      </w:pPr>
-      <w:r>
-        <w:rPr>
-          <w:rFonts w:ascii="Times New Roman" w:hAnsi="Times New Roman" w:cs="Times New Roman"/>
-          <w:lang w:val="nl-NL"/>
-        </w:rPr>
-        <w:t>Wat ziet u als de grootste uitdagingen voor de krant na de fusie?</w:t>
-      </w:r>
-    </w:p>
-    <w:p>
-      <w:pPr>
-        <w:rPr>
-          <w:rFonts w:ascii="Times New Roman" w:hAnsi="Times New Roman" w:cs="Times New Roman"/>
-          <w:lang w:val="nl-NL"/>
-        </w:rPr>
-      </w:pPr>
-      <w:r>
-        <w:rPr>
-          <w:rFonts w:ascii="Times New Roman" w:hAnsi="Times New Roman" w:cs="Times New Roman"/>
-          <w:lang w:val="nl-NL"/>
-        </w:rPr>
-        <w:t>Welke voordelen heeft de fusie opgeleverd die u niet had verwacht?</w:t>
-      </w:r>
-    </w:p>
-    <w:p>
-      <w:pPr>
-        <w:rPr>
-          <w:rFonts w:ascii="Times New Roman" w:hAnsi="Times New Roman" w:cs="Times New Roman"/>
-          <w:lang w:val="nl-NL"/>
-        </w:rPr>
-      </w:pPr>
-      <w:r>
-        <w:rPr>
-          <w:rFonts w:ascii="Times New Roman" w:hAnsi="Times New Roman" w:cs="Times New Roman"/>
-          <w:lang w:val="nl-NL"/>
-        </w:rPr>
-        <w:t>Hoe heeft de fusie de redactionele lijn van de krant beïnvloed? Zijn er grote veranderingen in de onderwerpen die jullie nu behandelen?</w:t>
-      </w:r>
-    </w:p>
-    <w:p>
-      <w:pPr>
-        <w:rPr>
-          <w:rFonts w:ascii="Times New Roman" w:hAnsi="Times New Roman" w:cs="Times New Roman"/>
-          <w:lang w:val="nl-NL"/>
-        </w:rPr>
-      </w:pPr>
-      <w:r>
-        <w:rPr>
-          <w:rFonts w:ascii="Times New Roman" w:hAnsi="Times New Roman" w:cs="Times New Roman"/>
-          <w:lang w:val="nl-NL"/>
-        </w:rPr>
-        <w:t>Zijn er specifieke rubrieken of vaste artikelen die zijn verdwenen of juist zijn toegevoegd na de fusie?</w:t>
-      </w:r>
-    </w:p>
-    <w:p>
-      <w:pPr>
-        <w:rPr>
-          <w:rFonts w:ascii="Times New Roman" w:hAnsi="Times New Roman" w:cs="Times New Roman"/>
-          <w:lang w:val="nl-NL"/>
-        </w:rPr>
-      </w:pPr>
-      <w:r>
-        <w:rPr>
-          <w:rFonts w:ascii="Times New Roman" w:hAnsi="Times New Roman" w:cs="Times New Roman"/>
-          <w:lang w:val="nl-NL"/>
-        </w:rPr>
-        <w:t>Hoe is de balans tussen lokaal nieuws en regionaal/landelijk nieuws veranderd sinds de fusie?</w:t>
-      </w:r>
-    </w:p>
-    <w:p>
-      <w:pPr>
-        <w:rPr>
-          <w:rFonts w:ascii="Times New Roman" w:hAnsi="Times New Roman" w:cs="Times New Roman"/>
-          <w:lang w:val="nl-NL"/>
-        </w:rPr>
-      </w:pPr>
-      <w:r>
-        <w:rPr>
-          <w:rFonts w:ascii="Times New Roman" w:hAnsi="Times New Roman" w:cs="Times New Roman"/>
-          <w:lang w:val="nl-NL"/>
-        </w:rPr>
-        <w:t>Heeft de fusie geleid tot veranderingen in de manier waarop verslaggeving plaatsvindt, zoals de hoeveelheid tijd die aan bepaalde verhalen wordt besteed?</w:t>
-      </w:r>
-    </w:p>
-    <w:p>
-      <w:pPr>
-        <w:rPr>
-          <w:rFonts w:ascii="Times New Roman" w:hAnsi="Times New Roman" w:cs="Times New Roman"/>
-          <w:lang w:val="nl-NL"/>
-        </w:rPr>
-      </w:pPr>
-    </w:p>
-    <w:p>
-      <w:pPr>
-        <w:rPr>
-          <w:rFonts w:ascii="Times New Roman" w:hAnsi="Times New Roman" w:cs="Times New Roman"/>
-          <w:lang w:val="nl-NL"/>
-        </w:rPr>
-      </w:pPr>
-    </w:p>
-    <w:p>
-      <w:pPr>
-        <w:rPr>
-          <w:rFonts w:ascii="Times New Roman" w:hAnsi="Times New Roman" w:cs="Times New Roman"/>
-          <w:lang w:val="nl-NL"/>
-        </w:rPr>
-      </w:pPr>
-    </w:p>
-    <w:p>
-      <w:pPr>
-        <w:rPr>
-          <w:rFonts w:ascii="Times New Roman" w:hAnsi="Times New Roman" w:cs="Times New Roman"/>
-          <w:lang w:val="nl-NL"/>
-        </w:rPr>
-      </w:pPr>
-      <w:r>
-        <w:rPr>
-          <w:rFonts w:ascii="Times New Roman" w:hAnsi="Times New Roman" w:cs="Times New Roman"/>
-          <w:lang w:val="nl-NL"/>
-        </w:rPr>
-        <w:t xml:space="preserve">Door te vragen naar de trends in het lokale medialandschap, ontstaat inzicht in de invloed van deze trends op het vervullen van de journalistieke functies. </w:t>
-      </w:r>
-    </w:p>
-    <w:p>
-      <w:pPr>
-        <w:rPr>
-          <w:rFonts w:ascii="Times New Roman" w:hAnsi="Times New Roman" w:cs="Times New Roman"/>
-          <w:lang w:val="nl-NL"/>
-        </w:rPr>
-      </w:pPr>
-      <w:r>
-        <w:rPr>
-          <w:rFonts w:ascii="Times New Roman" w:hAnsi="Times New Roman" w:cs="Times New Roman"/>
-          <w:lang w:val="nl-NL"/>
-        </w:rPr>
-        <w:t>4.</w:t>
-      </w:r>
-      <w:r>
-        <w:rPr>
-          <w:rFonts w:ascii="Times New Roman" w:hAnsi="Times New Roman" w:cs="Times New Roman"/>
-          <w:lang w:val="nl-NL"/>
-        </w:rPr>
-        <w:tab/>
-        <w:t>Welke trends in het lokale medialandschap signaleert u?</w:t>
-      </w:r>
-    </w:p>
-    <w:p>
-      <w:pPr>
-        <w:rPr>
-          <w:rFonts w:ascii="Times New Roman" w:hAnsi="Times New Roman" w:cs="Times New Roman"/>
-          <w:lang w:val="nl-NL"/>
-        </w:rPr>
-      </w:pPr>
-      <w:r>
-        <w:rPr>
-          <w:rFonts w:ascii="Times New Roman" w:hAnsi="Times New Roman" w:cs="Times New Roman"/>
-          <w:lang w:val="nl-NL"/>
-        </w:rPr>
-        <w:t>5.</w:t>
-      </w:r>
-      <w:r>
-        <w:rPr>
-          <w:rFonts w:ascii="Times New Roman" w:hAnsi="Times New Roman" w:cs="Times New Roman"/>
-          <w:lang w:val="nl-NL"/>
-        </w:rPr>
-        <w:tab/>
-        <w:t xml:space="preserve">Op welke manier hebben deze trends een positieve, dan wel negatieve invloed op de werkwijze van blad X? </w:t>
-      </w:r>
-    </w:p>
-    <w:p>
-      <w:pPr>
-        <w:rPr>
-          <w:rFonts w:ascii="Times New Roman" w:hAnsi="Times New Roman" w:cs="Times New Roman"/>
-          <w:b/>
-          <w:bCs/>
-          <w:lang w:val="nl-NL"/>
-        </w:rPr>
-      </w:pPr>
-      <w:r>
-        <w:rPr>
-          <w:rFonts w:ascii="Times New Roman" w:hAnsi="Times New Roman" w:cs="Times New Roman"/>
-          <w:b/>
-          <w:bCs/>
-          <w:lang w:val="nl-NL"/>
-        </w:rPr>
-        <w:t>Identiteit van de lokale journalist</w:t>
-      </w:r>
-    </w:p>
-    <w:p>
-      <w:pPr>
-        <w:rPr>
-          <w:rFonts w:ascii="Times New Roman" w:hAnsi="Times New Roman" w:cs="Times New Roman"/>
-          <w:lang w:val="nl-NL"/>
-        </w:rPr>
-      </w:pPr>
-      <w:r>
-        <w:rPr>
-          <w:rFonts w:ascii="Times New Roman" w:hAnsi="Times New Roman" w:cs="Times New Roman"/>
-          <w:lang w:val="nl-NL"/>
-        </w:rPr>
-        <w:t xml:space="preserve">Door te vragen naar de kenmerken van de lokale journalist, kan worden gekeken of respondenten kenmerken noemen die aansluiten bij eigenschappen die nodig zijn om de journalistieke functies te vervullen. </w:t>
-      </w:r>
-    </w:p>
-    <w:p>
-      <w:pPr>
-        <w:rPr>
-          <w:rFonts w:ascii="Times New Roman" w:hAnsi="Times New Roman" w:cs="Times New Roman"/>
-          <w:lang w:val="nl-NL"/>
-        </w:rPr>
-      </w:pPr>
-      <w:r>
-        <w:rPr>
-          <w:rFonts w:ascii="Times New Roman" w:hAnsi="Times New Roman" w:cs="Times New Roman"/>
-          <w:lang w:val="nl-NL"/>
-        </w:rPr>
-        <w:t>6.</w:t>
-      </w:r>
-      <w:r>
-        <w:rPr>
-          <w:rFonts w:ascii="Times New Roman" w:hAnsi="Times New Roman" w:cs="Times New Roman"/>
-          <w:lang w:val="nl-NL"/>
-        </w:rPr>
-        <w:tab/>
-        <w:t>Wat zijn volgens u kenmerken van de lokale journalist?</w:t>
-      </w:r>
-    </w:p>
-    <w:p>
-      <w:pPr>
-        <w:rPr>
-          <w:rFonts w:ascii="Times New Roman" w:hAnsi="Times New Roman" w:cs="Times New Roman"/>
-          <w:b/>
-          <w:bCs/>
-          <w:lang w:val="nl-NL"/>
-        </w:rPr>
-      </w:pPr>
-      <w:r>
-        <w:rPr>
-          <w:rFonts w:ascii="Times New Roman" w:hAnsi="Times New Roman" w:cs="Times New Roman"/>
-          <w:b/>
-          <w:bCs/>
           <w:lang w:val="nl-NL"/>
         </w:rPr>
         <w:t xml:space="preserve">Rol van de gemeente </w:t>
@@ -619,13 +602,13 @@
     <w:p>
       <w:pPr>
         <w:rPr>
-          <w:rFonts w:ascii="Times New Roman" w:hAnsi="Times New Roman" w:cs="Times New Roman"/>
-          <w:lang w:val="nl-NL"/>
-        </w:rPr>
-      </w:pPr>
-      <w:r>
-        <w:rPr>
-          <w:rFonts w:ascii="Times New Roman" w:hAnsi="Times New Roman" w:cs="Times New Roman"/>
+          <w:rFonts w:ascii="Civil Premium" w:hAnsi="Civil Premium" w:cs="Times New Roman"/>
+          <w:lang w:val="nl-NL"/>
+        </w:rPr>
+      </w:pPr>
+      <w:r>
+        <w:rPr>
+          <w:rFonts w:ascii="Civil Premium" w:hAnsi="Civil Premium" w:cs="Times New Roman"/>
           <w:lang w:val="nl-NL"/>
         </w:rPr>
         <w:t xml:space="preserve">Door de invloed van corporate communicatie is het voor dit onderzoek, met name voor de vervulling van de informerende en controlerende functie, relevant om te vragen naar de manier waarop het huis-aan-huisblad en de gemeente zich tot elkaar verhouden. </w:t>
@@ -634,20 +617,20 @@
     <w:p>
       <w:pPr>
         <w:rPr>
-          <w:rFonts w:ascii="Times New Roman" w:hAnsi="Times New Roman" w:cs="Times New Roman"/>
-          <w:lang w:val="nl-NL"/>
-        </w:rPr>
-      </w:pPr>
-      <w:r>
-        <w:rPr>
-          <w:rFonts w:ascii="Times New Roman" w:hAnsi="Times New Roman" w:cs="Times New Roman"/>
+          <w:rFonts w:ascii="Civil Premium" w:hAnsi="Civil Premium" w:cs="Times New Roman"/>
+          <w:lang w:val="nl-NL"/>
+        </w:rPr>
+      </w:pPr>
+      <w:r>
+        <w:rPr>
+          <w:rFonts w:ascii="Civil Premium" w:hAnsi="Civil Premium" w:cs="Times New Roman"/>
           <w:lang w:val="nl-NL"/>
         </w:rPr>
         <w:t>7.</w:t>
       </w:r>
       <w:r>
         <w:rPr>
-          <w:rFonts w:ascii="Times New Roman" w:hAnsi="Times New Roman" w:cs="Times New Roman"/>
+          <w:rFonts w:ascii="Civil Premium" w:hAnsi="Civil Premium" w:cs="Times New Roman"/>
           <w:lang w:val="nl-NL"/>
         </w:rPr>
         <w:tab/>
@@ -656,7 +639,7 @@
       <w:proofErr w:type="gramStart"/>
       <w:r>
         <w:rPr>
-          <w:rFonts w:ascii="Times New Roman" w:hAnsi="Times New Roman" w:cs="Times New Roman"/>
+          <w:rFonts w:ascii="Civil Premium" w:hAnsi="Civil Premium" w:cs="Times New Roman"/>
           <w:lang w:val="nl-NL"/>
         </w:rPr>
         <w:t>aan</w:t>
@@ -664,7 +647,7 @@
       <w:proofErr w:type="gramEnd"/>
       <w:r>
         <w:rPr>
-          <w:rFonts w:ascii="Times New Roman" w:hAnsi="Times New Roman" w:cs="Times New Roman"/>
+          <w:rFonts w:ascii="Civil Premium" w:hAnsi="Civil Premium" w:cs="Times New Roman"/>
           <w:lang w:val="nl-NL"/>
         </w:rPr>
         <w:t xml:space="preserve"> journalisten)</w:t>
@@ -673,20 +656,20 @@
     <w:p>
       <w:pPr>
         <w:rPr>
-          <w:rFonts w:ascii="Times New Roman" w:hAnsi="Times New Roman" w:cs="Times New Roman"/>
-          <w:lang w:val="nl-NL"/>
-        </w:rPr>
-      </w:pPr>
-      <w:r>
-        <w:rPr>
-          <w:rFonts w:ascii="Times New Roman" w:hAnsi="Times New Roman" w:cs="Times New Roman"/>
+          <w:rFonts w:ascii="Civil Premium" w:hAnsi="Civil Premium" w:cs="Times New Roman"/>
+          <w:lang w:val="nl-NL"/>
+        </w:rPr>
+      </w:pPr>
+      <w:r>
+        <w:rPr>
+          <w:rFonts w:ascii="Civil Premium" w:hAnsi="Civil Premium" w:cs="Times New Roman"/>
           <w:lang w:val="nl-NL"/>
         </w:rPr>
         <w:t>8.</w:t>
       </w:r>
       <w:r>
         <w:rPr>
-          <w:rFonts w:ascii="Times New Roman" w:hAnsi="Times New Roman" w:cs="Times New Roman"/>
+          <w:rFonts w:ascii="Civil Premium" w:hAnsi="Civil Premium" w:cs="Times New Roman"/>
           <w:lang w:val="nl-NL"/>
         </w:rPr>
         <w:tab/>
@@ -695,7 +678,7 @@
       <w:proofErr w:type="gramStart"/>
       <w:r>
         <w:rPr>
-          <w:rFonts w:ascii="Times New Roman" w:hAnsi="Times New Roman" w:cs="Times New Roman"/>
+          <w:rFonts w:ascii="Civil Premium" w:hAnsi="Civil Premium" w:cs="Times New Roman"/>
           <w:lang w:val="nl-NL"/>
         </w:rPr>
         <w:t>aan</w:t>
@@ -703,7 +686,7 @@
       <w:proofErr w:type="gramEnd"/>
       <w:r>
         <w:rPr>
-          <w:rFonts w:ascii="Times New Roman" w:hAnsi="Times New Roman" w:cs="Times New Roman"/>
+          <w:rFonts w:ascii="Civil Premium" w:hAnsi="Civil Premium" w:cs="Times New Roman"/>
           <w:lang w:val="nl-NL"/>
         </w:rPr>
         <w:t xml:space="preserve"> communicatieprofessionals)</w:t>
@@ -712,13 +695,13 @@
     <w:p>
       <w:pPr>
         <w:rPr>
-          <w:rFonts w:ascii="Times New Roman" w:hAnsi="Times New Roman" w:cs="Times New Roman"/>
-          <w:lang w:val="nl-NL"/>
-        </w:rPr>
-      </w:pPr>
-      <w:r>
-        <w:rPr>
-          <w:rFonts w:ascii="Times New Roman" w:hAnsi="Times New Roman" w:cs="Times New Roman"/>
+          <w:rFonts w:ascii="Civil Premium" w:hAnsi="Civil Premium" w:cs="Times New Roman"/>
+          <w:lang w:val="nl-NL"/>
+        </w:rPr>
+      </w:pPr>
+      <w:r>
+        <w:rPr>
+          <w:rFonts w:ascii="Civil Premium" w:hAnsi="Civil Premium" w:cs="Times New Roman"/>
           <w:lang w:val="nl-NL"/>
         </w:rPr>
         <w:t>Afsluiting</w:t>
@@ -727,34 +710,33 @@
     <w:p>
       <w:pPr>
         <w:rPr>
-          <w:rFonts w:ascii="Times New Roman" w:hAnsi="Times New Roman" w:cs="Times New Roman"/>
-          <w:lang w:val="nl-NL"/>
-        </w:rPr>
-      </w:pPr>
-      <w:r>
-        <w:rPr>
-          <w:rFonts w:ascii="Times New Roman" w:hAnsi="Times New Roman" w:cs="Times New Roman"/>
+          <w:rFonts w:ascii="Civil Premium" w:hAnsi="Civil Premium" w:cs="Times New Roman"/>
+          <w:lang w:val="nl-NL"/>
+        </w:rPr>
+      </w:pPr>
+      <w:r>
+        <w:rPr>
+          <w:rFonts w:ascii="Civil Premium" w:hAnsi="Civil Premium" w:cs="Times New Roman"/>
           <w:lang w:val="nl-NL"/>
         </w:rPr>
         <w:t>9.</w:t>
       </w:r>
       <w:r>
         <w:rPr>
-          <w:rFonts w:ascii="Times New Roman" w:hAnsi="Times New Roman" w:cs="Times New Roman"/>
+          <w:rFonts w:ascii="Civil Premium" w:hAnsi="Civil Premium" w:cs="Times New Roman"/>
           <w:lang w:val="nl-NL"/>
         </w:rPr>
         <w:tab/>
-        <w:t>Zijn er dingen tijdens dit gesprek tijdens dit gesprek niet voorbijgekomen, die toch relevant zijn om te noemen?</w:t>
-      </w:r>
-      <w:r>
-        <w:rPr>
-          <w:rFonts w:ascii="Times New Roman" w:hAnsi="Times New Roman" w:cs="Times New Roman"/>
-          <w:lang w:val="nl-NL"/>
-        </w:rPr>
-        <w:t xml:space="preserve"> </w:t>
-      </w:r>
-    </w:p>
-    <w:p/>
+        <w:t xml:space="preserve">Zijn er dingen tijdens dit gesprek tijdens dit gesprek niet voorbijgekomen, die toch relevant zijn om te noemen? </w:t>
+      </w:r>
+    </w:p>
+    <w:p>
+      <w:pPr>
+        <w:rPr>
+          <w:rFonts w:ascii="Civil Premium" w:hAnsi="Civil Premium"/>
+        </w:rPr>
+      </w:pPr>
+    </w:p>
     <w:sectPr>
       <w:pgSz w:w="12240" w:h="15840"/>
       <w:pgMar w:top="1440" w:right="1440" w:bottom="1440" w:left="1440" w:header="720" w:footer="720" w:gutter="0"/>
@@ -2116,6 +2098,23 @@
 </file>
 
 <file path=customXml/item1.xml><?xml version="1.0" encoding="utf-8"?>
+<p:properties xmlns:p="http://schemas.microsoft.com/office/2006/metadata/properties" xmlns:xsi="http://www.w3.org/2001/XMLSchema-instance" xmlns:pc="http://schemas.microsoft.com/office/infopath/2007/PartnerControls">
+  <documentManagement>
+    <_activity xmlns="d14e1108-2658-4c09-b951-c93c11ed4814" xsi:nil="true"/>
+  </documentManagement>
+</p:properties>
+</file>
+
+<file path=customXml/item2.xml><?xml version="1.0" encoding="utf-8"?>
+<?mso-contentType ?>
+<FormTemplates xmlns="http://schemas.microsoft.com/sharepoint/v3/contenttype/forms">
+  <Display>DocumentLibraryForm</Display>
+  <Edit>DocumentLibraryForm</Edit>
+  <New>DocumentLibraryForm</New>
+</FormTemplates>
+</file>
+
+<file path=customXml/item3.xml><?xml version="1.0" encoding="utf-8"?>
 <ct:contentTypeSchema xmlns:ct="http://schemas.microsoft.com/office/2006/metadata/contentType" xmlns:ma="http://schemas.microsoft.com/office/2006/metadata/properties/metaAttributes" ct:_="" ma:_="" ma:contentTypeName="Document" ma:contentTypeID="0x010100F6D8CF52A04C274A964091327D2FE3FD" ma:contentTypeVersion="14" ma:contentTypeDescription="Create a new document." ma:contentTypeScope="" ma:versionID="b90ef5d8a2295a73211dd62c5d91851a">
   <xsd:schema xmlns:xsd="http://www.w3.org/2001/XMLSchema" xmlns:xs="http://www.w3.org/2001/XMLSchema" xmlns:p="http://schemas.microsoft.com/office/2006/metadata/properties" xmlns:ns3="d14e1108-2658-4c09-b951-c93c11ed4814" xmlns:ns4="41429fbf-cb9a-4498-902b-0856f155f4fd" targetNamespace="http://schemas.microsoft.com/office/2006/metadata/properties" ma:root="true" ma:fieldsID="35fd3264a66ee4bfa091dd4c9abcad64" ns3:_="" ns4:_="">
     <xsd:import namespace="d14e1108-2658-4c09-b951-c93c11ed4814"/>
@@ -2340,24 +2339,25 @@
 </ct:contentTypeSchema>
 </file>
 
-<file path=customXml/item2.xml><?xml version="1.0" encoding="utf-8"?>
-<?mso-contentType ?>
-<FormTemplates xmlns="http://schemas.microsoft.com/sharepoint/v3/contenttype/forms">
-  <Display>DocumentLibraryForm</Display>
-  <Edit>DocumentLibraryForm</Edit>
-  <New>DocumentLibraryForm</New>
-</FormTemplates>
+<file path=customXml/itemProps1.xml><?xml version="1.0" encoding="utf-8"?>
+<ds:datastoreItem xmlns:ds="http://schemas.openxmlformats.org/officeDocument/2006/customXml" ds:itemID="{B90DB31A-05AC-4DFF-B0AC-702C3683C8B6}">
+  <ds:schemaRefs>
+    <ds:schemaRef ds:uri="http://schemas.microsoft.com/office/2006/metadata/properties"/>
+    <ds:schemaRef ds:uri="http://schemas.microsoft.com/office/infopath/2007/PartnerControls"/>
+    <ds:schemaRef ds:uri="d14e1108-2658-4c09-b951-c93c11ed4814"/>
+  </ds:schemaRefs>
+</ds:datastoreItem>
 </file>
 
-<file path=customXml/item3.xml><?xml version="1.0" encoding="utf-8"?>
-<p:properties xmlns:p="http://schemas.microsoft.com/office/2006/metadata/properties" xmlns:xsi="http://www.w3.org/2001/XMLSchema-instance" xmlns:pc="http://schemas.microsoft.com/office/infopath/2007/PartnerControls">
-  <documentManagement>
-    <_activity xmlns="d14e1108-2658-4c09-b951-c93c11ed4814" xsi:nil="true"/>
-  </documentManagement>
-</p:properties>
+<file path=customXml/itemProps2.xml><?xml version="1.0" encoding="utf-8"?>
+<ds:datastoreItem xmlns:ds="http://schemas.openxmlformats.org/officeDocument/2006/customXml" ds:itemID="{1423581E-85A1-4F7A-ADB6-BE7BB031D32B}">
+  <ds:schemaRefs>
+    <ds:schemaRef ds:uri="http://schemas.microsoft.com/sharepoint/v3/contenttype/forms"/>
+  </ds:schemaRefs>
+</ds:datastoreItem>
 </file>
 
-<file path=customXml/itemProps1.xml><?xml version="1.0" encoding="utf-8"?>
+<file path=customXml/itemProps3.xml><?xml version="1.0" encoding="utf-8"?>
 <ds:datastoreItem xmlns:ds="http://schemas.openxmlformats.org/officeDocument/2006/customXml" ds:itemID="{BCC392F1-F052-4E8C-80C2-69E84EBEA13D}">
   <ds:schemaRefs>
     <ds:schemaRef ds:uri="http://schemas.microsoft.com/office/2006/metadata/contentType"/>
@@ -2374,22 +2374,4 @@
     <ds:schemaRef ds:uri="http://schemas.microsoft.com/internal/obd"/>
   </ds:schemaRefs>
 </ds:datastoreItem>
-</file>
-
-<file path=customXml/itemProps2.xml><?xml version="1.0" encoding="utf-8"?>
-<ds:datastoreItem xmlns:ds="http://schemas.openxmlformats.org/officeDocument/2006/customXml" ds:itemID="{1423581E-85A1-4F7A-ADB6-BE7BB031D32B}">
-  <ds:schemaRefs>
-    <ds:schemaRef ds:uri="http://schemas.microsoft.com/sharepoint/v3/contenttype/forms"/>
-  </ds:schemaRefs>
-</ds:datastoreItem>
-</file>
-
-<file path=customXml/itemProps3.xml><?xml version="1.0" encoding="utf-8"?>
-<ds:datastoreItem xmlns:ds="http://schemas.openxmlformats.org/officeDocument/2006/customXml" ds:itemID="{B90DB31A-05AC-4DFF-B0AC-702C3683C8B6}">
-  <ds:schemaRefs>
-    <ds:schemaRef ds:uri="http://schemas.microsoft.com/office/2006/metadata/properties"/>
-    <ds:schemaRef ds:uri="http://schemas.microsoft.com/office/infopath/2007/PartnerControls"/>
-    <ds:schemaRef ds:uri="d14e1108-2658-4c09-b951-c93c11ed4814"/>
-  </ds:schemaRefs>
-</ds:datastoreItem>
 </file>
</xml_diff>

<commit_message>
vault backup: 2024-05-28 11:51:55
</commit_message>
<xml_diff>
--- a/Vakken/Blok 2/Scriptie/Topiclijst_24_05_24_SCRIPTIE.docx
+++ b/Vakken/Blok 2/Scriptie/Topiclijst_24_05_24_SCRIPTIE.docx
@@ -24,6 +24,103 @@
         </w:rPr>
         <w:t xml:space="preserve"> </w:t>
       </w:r>
+    </w:p>
+    <w:p>
+      <w:pPr>
+        <w:rPr>
+          <w:rFonts w:ascii="Civil Premium" w:hAnsi="Civil Premium" w:cs="Times New Roman"/>
+          <w:b/>
+          <w:bCs/>
+          <w:lang w:val="nl-NL"/>
+        </w:rPr>
+      </w:pPr>
+    </w:p>
+    <w:p>
+      <w:pPr>
+        <w:rPr>
+          <w:rFonts w:ascii="Civil Premium" w:hAnsi="Civil Premium" w:cs="Times New Roman"/>
+          <w:b/>
+          <w:bCs/>
+          <w:lang w:val="nl-NL"/>
+        </w:rPr>
+      </w:pPr>
+      <w:r>
+        <w:rPr>
+          <w:rFonts w:ascii="Civil Premium" w:hAnsi="Civil Premium" w:cs="Times New Roman"/>
+          <w:b/>
+          <w:bCs/>
+          <w:lang w:val="nl-NL"/>
+        </w:rPr>
+        <w:t xml:space="preserve">Enorm bedankt voor uw tijd, voor wat vragen voor mijn scriptie onderzoek naar lokale journalistiek. </w:t>
+      </w:r>
+    </w:p>
+    <w:p>
+      <w:pPr>
+        <w:rPr>
+          <w:rFonts w:ascii="Civil Premium" w:hAnsi="Civil Premium" w:cs="Times New Roman"/>
+          <w:b/>
+          <w:bCs/>
+          <w:lang w:val="nl-NL"/>
+        </w:rPr>
+      </w:pPr>
+      <w:r>
+        <w:rPr>
+          <w:rFonts w:ascii="Civil Premium" w:hAnsi="Civil Premium" w:cs="Times New Roman"/>
+          <w:b/>
+          <w:bCs/>
+          <w:lang w:val="nl-NL"/>
+        </w:rPr>
+        <w:t>Ik zou graag van ons gesprek een opname maken zodat ik dit kan uitschrijven, word voor de rest niks meegedaan.</w:t>
+      </w:r>
+    </w:p>
+    <w:p>
+      <w:pPr>
+        <w:rPr>
+          <w:rFonts w:ascii="Civil Premium" w:hAnsi="Civil Premium" w:cs="Times New Roman"/>
+          <w:b/>
+          <w:bCs/>
+          <w:lang w:val="nl-NL"/>
+        </w:rPr>
+      </w:pPr>
+      <w:r>
+        <w:rPr>
+          <w:rFonts w:ascii="Civil Premium" w:hAnsi="Civil Premium" w:cs="Times New Roman"/>
+          <w:b/>
+          <w:bCs/>
+          <w:lang w:val="nl-NL"/>
+        </w:rPr>
+        <w:t xml:space="preserve">Ik heb vooral voor u wat vragen over eerst de functie van lokale journalistiek en daarna wat meer over Het </w:t>
+      </w:r>
+      <w:proofErr w:type="spellStart"/>
+      <w:r>
+        <w:rPr>
+          <w:rFonts w:ascii="Civil Premium" w:hAnsi="Civil Premium" w:cs="Times New Roman"/>
+          <w:b/>
+          <w:bCs/>
+          <w:lang w:val="nl-NL"/>
+        </w:rPr>
+        <w:t>Kontakt</w:t>
+      </w:r>
+      <w:proofErr w:type="spellEnd"/>
+      <w:r>
+        <w:rPr>
+          <w:rFonts w:ascii="Civil Premium" w:hAnsi="Civil Premium" w:cs="Times New Roman"/>
+          <w:b/>
+          <w:bCs/>
+          <w:lang w:val="nl-NL"/>
+        </w:rPr>
+        <w:t xml:space="preserve"> en het werk als redacteur daar</w:t>
+      </w:r>
+    </w:p>
+    <w:p>
+      <w:pPr>
+        <w:rPr>
+          <w:rFonts w:ascii="Civil Premium" w:hAnsi="Civil Premium" w:cs="Times New Roman"/>
+          <w:b/>
+          <w:bCs/>
+          <w:lang w:val="nl-NL"/>
+        </w:rPr>
+      </w:pPr>
     </w:p>
     <w:p>
       <w:pPr>
@@ -329,6 +426,7 @@
           <w:rFonts w:ascii="Civil Premium" w:hAnsi="Civil Premium" w:cs="Times New Roman"/>
           <w:lang w:val="nl-NL"/>
         </w:rPr>
+        <w:lastRenderedPageBreak/>
         <w:t>Hoe is de rol van de krant in de lokale gemeenschap veranderd sinds de fusie?</w:t>
       </w:r>
     </w:p>
@@ -404,7 +502,6 @@
           <w:rFonts w:ascii="Civil Premium" w:hAnsi="Civil Premium" w:cs="Times New Roman"/>
           <w:lang w:val="nl-NL"/>
         </w:rPr>
-        <w:lastRenderedPageBreak/>
         <w:t>Zijn er specifieke rubrieken of vaste artikelen die zijn verdwenen of juist zijn toegevoegd na de fusie?</w:t>
       </w:r>
     </w:p>
@@ -634,37 +731,22 @@
           <w:lang w:val="nl-NL"/>
         </w:rPr>
         <w:tab/>
-        <w:t>Hoe behoudt blad X zijn onafhankelijkheid ten opzichte van de gemeente? (</w:t>
-      </w:r>
-      <w:proofErr w:type="gramStart"/>
-      <w:r>
-        <w:rPr>
-          <w:rFonts w:ascii="Civil Premium" w:hAnsi="Civil Premium" w:cs="Times New Roman"/>
-          <w:lang w:val="nl-NL"/>
-        </w:rPr>
-        <w:t>aan</w:t>
-      </w:r>
-      <w:proofErr w:type="gramEnd"/>
-      <w:r>
-        <w:rPr>
-          <w:rFonts w:ascii="Civil Premium" w:hAnsi="Civil Premium" w:cs="Times New Roman"/>
-          <w:lang w:val="nl-NL"/>
-        </w:rPr>
-        <w:t xml:space="preserve"> journalisten)</w:t>
-      </w:r>
-    </w:p>
-    <w:p>
-      <w:pPr>
-        <w:rPr>
-          <w:rFonts w:ascii="Civil Premium" w:hAnsi="Civil Premium" w:cs="Times New Roman"/>
-          <w:lang w:val="nl-NL"/>
-        </w:rPr>
-      </w:pPr>
-      <w:r>
-        <w:rPr>
-          <w:rFonts w:ascii="Civil Premium" w:hAnsi="Civil Premium" w:cs="Times New Roman"/>
-          <w:lang w:val="nl-NL"/>
-        </w:rPr>
+        <w:t>Hoe behoudt blad X zijn onafhankelijkheid ten opzichte van de gemeente? (aan journalisten)</w:t>
+      </w:r>
+    </w:p>
+    <w:p>
+      <w:pPr>
+        <w:rPr>
+          <w:rFonts w:ascii="Civil Premium" w:hAnsi="Civil Premium" w:cs="Times New Roman"/>
+          <w:lang w:val="nl-NL"/>
+        </w:rPr>
+      </w:pPr>
+      <w:r>
+        <w:rPr>
+          <w:rFonts w:ascii="Civil Premium" w:hAnsi="Civil Premium" w:cs="Times New Roman"/>
+          <w:lang w:val="nl-NL"/>
+        </w:rPr>
+        <w:lastRenderedPageBreak/>
         <w:t>8.</w:t>
       </w:r>
       <w:r>
@@ -673,23 +755,7 @@
           <w:lang w:val="nl-NL"/>
         </w:rPr>
         <w:tab/>
-        <w:t>Op welke manier werkt de gemeente samen met journalisten van blad X? (</w:t>
-      </w:r>
-      <w:proofErr w:type="gramStart"/>
-      <w:r>
-        <w:rPr>
-          <w:rFonts w:ascii="Civil Premium" w:hAnsi="Civil Premium" w:cs="Times New Roman"/>
-          <w:lang w:val="nl-NL"/>
-        </w:rPr>
-        <w:t>aan</w:t>
-      </w:r>
-      <w:proofErr w:type="gramEnd"/>
-      <w:r>
-        <w:rPr>
-          <w:rFonts w:ascii="Civil Premium" w:hAnsi="Civil Premium" w:cs="Times New Roman"/>
-          <w:lang w:val="nl-NL"/>
-        </w:rPr>
-        <w:t xml:space="preserve"> communicatieprofessionals)</w:t>
+        <w:t>Op welke manier werkt de gemeente samen met journalisten van blad X? (aan communicatieprofessionals)</w:t>
       </w:r>
     </w:p>
     <w:p>

</xml_diff>

<commit_message>
vault backup: 2024-05-28 12:02:56
</commit_message>
<xml_diff>
--- a/Vakken/Blok 2/Scriptie/Topiclijst_24_05_24_SCRIPTIE.docx
+++ b/Vakken/Blok 2/Scriptie/Topiclijst_24_05_24_SCRIPTIE.docx
@@ -51,7 +51,7 @@
           <w:bCs/>
           <w:lang w:val="nl-NL"/>
         </w:rPr>
-        <w:t xml:space="preserve">Enorm bedankt voor uw tijd, voor wat vragen voor mijn scriptie onderzoek naar lokale journalistiek. </w:t>
+        <w:t>Goeie middag met Jort Siemes,</w:t>
       </w:r>
     </w:p>
     <w:p>
@@ -70,7 +70,7 @@
           <w:bCs/>
           <w:lang w:val="nl-NL"/>
         </w:rPr>
-        <w:t>Ik zou graag van ons gesprek een opname maken zodat ik dit kan uitschrijven, word voor de rest niks meegedaan.</w:t>
+        <w:t xml:space="preserve">Enorm bedankt voor uw tijd, voor wat vragen voor mijn scriptie onderzoek naar lokale journalistiek. </w:t>
       </w:r>
     </w:p>
     <w:p>
@@ -89,19 +89,18 @@
           <w:bCs/>
           <w:lang w:val="nl-NL"/>
         </w:rPr>
-        <w:t xml:space="preserve">Ik heb vooral voor u wat vragen over eerst de functie van lokale journalistiek en daarna wat meer over Het </w:t>
-      </w:r>
-      <w:proofErr w:type="spellStart"/>
-      <w:r>
+        <w:t>Ik zou graag van ons gesprek een opname maken zodat ik dit kan uitschrijven, word voor de rest niks meegedaan.</w:t>
+      </w:r>
+    </w:p>
+    <w:p>
+      <w:pPr>
         <w:rPr>
           <w:rFonts w:ascii="Civil Premium" w:hAnsi="Civil Premium" w:cs="Times New Roman"/>
           <w:b/>
           <w:bCs/>
           <w:lang w:val="nl-NL"/>
         </w:rPr>
-        <w:t>Kontakt</w:t>
-      </w:r>
-      <w:proofErr w:type="spellEnd"/>
+      </w:pPr>
       <w:r>
         <w:rPr>
           <w:rFonts w:ascii="Civil Premium" w:hAnsi="Civil Premium" w:cs="Times New Roman"/>
@@ -109,27 +108,47 @@
           <w:bCs/>
           <w:lang w:val="nl-NL"/>
         </w:rPr>
-        <w:t xml:space="preserve"> en het werk als redacteur daar</w:t>
-      </w:r>
-    </w:p>
-    <w:p>
-      <w:pPr>
+        <w:t xml:space="preserve">Ik heb vooral voor u wat vragen over eerst de functie van lokale journalistiek en daarna wat meer over Het </w:t>
+      </w:r>
+      <w:proofErr w:type="spellStart"/>
+      <w:r>
         <w:rPr>
           <w:rFonts w:ascii="Civil Premium" w:hAnsi="Civil Premium" w:cs="Times New Roman"/>
           <w:b/>
           <w:bCs/>
           <w:lang w:val="nl-NL"/>
         </w:rPr>
-      </w:pPr>
-    </w:p>
-    <w:p>
-      <w:pPr>
+        <w:t>Kontakt</w:t>
+      </w:r>
+      <w:proofErr w:type="spellEnd"/>
+      <w:r>
         <w:rPr>
           <w:rFonts w:ascii="Civil Premium" w:hAnsi="Civil Premium" w:cs="Times New Roman"/>
           <w:b/>
           <w:bCs/>
           <w:lang w:val="nl-NL"/>
         </w:rPr>
+        <w:t xml:space="preserve"> en het werk als redacteur daar</w:t>
+      </w:r>
+    </w:p>
+    <w:p>
+      <w:pPr>
+        <w:rPr>
+          <w:rFonts w:ascii="Civil Premium" w:hAnsi="Civil Premium" w:cs="Times New Roman"/>
+          <w:b/>
+          <w:bCs/>
+          <w:lang w:val="nl-NL"/>
+        </w:rPr>
+      </w:pPr>
+    </w:p>
+    <w:p>
+      <w:pPr>
+        <w:rPr>
+          <w:rFonts w:ascii="Civil Premium" w:hAnsi="Civil Premium" w:cs="Times New Roman"/>
+          <w:b/>
+          <w:bCs/>
+          <w:lang w:val="nl-NL"/>
+        </w:rPr>
       </w:pPr>
     </w:p>
     <w:p>
@@ -173,7 +192,37 @@
           <w:rFonts w:ascii="Civil Premium" w:hAnsi="Civil Premium" w:cs="Times New Roman"/>
           <w:lang w:val="nl-NL"/>
         </w:rPr>
-        <w:t>Draagt de zenderstreek bij aan een bepaalde functie in de regio?</w:t>
+        <w:t xml:space="preserve">Draagt </w:t>
+      </w:r>
+      <w:r>
+        <w:rPr>
+          <w:rFonts w:ascii="Civil Premium" w:hAnsi="Civil Premium" w:cs="Times New Roman"/>
+          <w:lang w:val="nl-NL"/>
+        </w:rPr>
+        <w:t xml:space="preserve">het </w:t>
+      </w:r>
+      <w:proofErr w:type="spellStart"/>
+      <w:r>
+        <w:rPr>
+          <w:rFonts w:ascii="Civil Premium" w:hAnsi="Civil Premium" w:cs="Times New Roman"/>
+          <w:lang w:val="nl-NL"/>
+        </w:rPr>
+        <w:t>Kontakt</w:t>
+      </w:r>
+      <w:proofErr w:type="spellEnd"/>
+      <w:r>
+        <w:rPr>
+          <w:rFonts w:ascii="Civil Premium" w:hAnsi="Civil Premium" w:cs="Times New Roman"/>
+          <w:lang w:val="nl-NL"/>
+        </w:rPr>
+        <w:t xml:space="preserve"> of in het bijzonder </w:t>
+      </w:r>
+      <w:r>
+        <w:rPr>
+          <w:rFonts w:ascii="Civil Premium" w:hAnsi="Civil Premium" w:cs="Times New Roman"/>
+          <w:lang w:val="nl-NL"/>
+        </w:rPr>
+        <w:t>de zenderstreek bij aan een bepaalde functie in de regio?</w:t>
       </w:r>
     </w:p>
     <w:p>
@@ -396,6 +445,7 @@
           <w:rFonts w:ascii="Civil Premium" w:hAnsi="Civil Premium" w:cs="Times New Roman"/>
           <w:lang w:val="nl-NL"/>
         </w:rPr>
+        <w:lastRenderedPageBreak/>
         <w:t>Heeft de fusie geleid tot veranderingen in de manier waarop verslaggeving plaatsvindt, zoals de hoeveelheid tijd die aan bepaalde verhalen wordt besteed?</w:t>
       </w:r>
     </w:p>
@@ -426,7 +476,6 @@
           <w:rFonts w:ascii="Civil Premium" w:hAnsi="Civil Premium" w:cs="Times New Roman"/>
           <w:lang w:val="nl-NL"/>
         </w:rPr>
-        <w:lastRenderedPageBreak/>
         <w:t>Hoe is de rol van de krant in de lokale gemeenschap veranderd sinds de fusie?</w:t>
       </w:r>
     </w:p>
@@ -723,6 +772,7 @@
           <w:rFonts w:ascii="Civil Premium" w:hAnsi="Civil Premium" w:cs="Times New Roman"/>
           <w:lang w:val="nl-NL"/>
         </w:rPr>
+        <w:lastRenderedPageBreak/>
         <w:t>7.</w:t>
       </w:r>
       <w:r>
@@ -746,7 +796,6 @@
           <w:rFonts w:ascii="Civil Premium" w:hAnsi="Civil Premium" w:cs="Times New Roman"/>
           <w:lang w:val="nl-NL"/>
         </w:rPr>
-        <w:lastRenderedPageBreak/>
         <w:t>8.</w:t>
       </w:r>
       <w:r>

</xml_diff>

<commit_message>
vault backup: 2024-06-27 14:01:34
</commit_message>
<xml_diff>
--- a/Vakken/Blok 2/Scriptie/Topiclijst_24_05_24_SCRIPTIE.docx
+++ b/Vakken/Blok 2/Scriptie/Topiclijst_24_05_24_SCRIPTIE.docx
@@ -118,47 +118,169 @@
           <w:bCs/>
           <w:lang w:val="nl-NL"/>
         </w:rPr>
-        <w:t xml:space="preserve">met Jort </w:t>
-      </w:r>
-      <w:proofErr w:type="spellStart"/>
-      <w:r>
-        <w:rPr>
-          <w:rFonts w:ascii="Civil Premium" w:hAnsi="Civil Premium" w:cs="Times New Roman"/>
-          <w:b/>
-          <w:bCs/>
-          <w:lang w:val="nl-NL"/>
-        </w:rPr>
-        <w:t>Siemes</w:t>
-      </w:r>
-      <w:proofErr w:type="spellEnd"/>
-      <w:r>
-        <w:rPr>
-          <w:rFonts w:ascii="Civil Premium" w:hAnsi="Civil Premium" w:cs="Times New Roman"/>
-          <w:b/>
-          <w:bCs/>
-          <w:lang w:val="nl-NL"/>
-        </w:rPr>
-        <w:t>,</w:t>
-      </w:r>
-    </w:p>
-    <w:p>
-      <w:pPr>
-        <w:rPr>
-          <w:rFonts w:ascii="Civil Premium" w:hAnsi="Civil Premium" w:cs="Times New Roman"/>
-          <w:b/>
-          <w:bCs/>
-          <w:lang w:val="nl-NL"/>
-        </w:rPr>
-      </w:pPr>
-      <w:r>
-        <w:rPr>
-          <w:rFonts w:ascii="Civil Premium" w:hAnsi="Civil Premium" w:cs="Times New Roman"/>
-          <w:b/>
-          <w:bCs/>
-          <w:lang w:val="nl-NL"/>
-        </w:rPr>
-        <w:t>Enorm bedankt voor je tijd</w:t>
-      </w:r>
+        <w:t>met Jort Siemes,</w:t>
+      </w:r>
+    </w:p>
+    <w:p>
+      <w:pPr>
+        <w:rPr>
+          <w:rFonts w:ascii="Civil Premium" w:hAnsi="Civil Premium" w:cs="Times New Roman"/>
+          <w:b/>
+          <w:bCs/>
+          <w:lang w:val="nl-NL"/>
+        </w:rPr>
+      </w:pPr>
+      <w:r>
+        <w:rPr>
+          <w:rFonts w:ascii="Civil Premium" w:hAnsi="Civil Premium" w:cs="Times New Roman"/>
+          <w:b/>
+          <w:bCs/>
+          <w:lang w:val="nl-NL"/>
+        </w:rPr>
+        <w:t xml:space="preserve">Enorm bedankt voor </w:t>
+      </w:r>
+      <w:r>
+        <w:rPr>
+          <w:rFonts w:ascii="Civil Premium" w:hAnsi="Civil Premium" w:cs="Times New Roman"/>
+          <w:b/>
+          <w:bCs/>
+          <w:lang w:val="nl-NL"/>
+        </w:rPr>
+        <w:t>UW</w:t>
+      </w:r>
+      <w:r>
+        <w:rPr>
+          <w:rFonts w:ascii="Civil Premium" w:hAnsi="Civil Premium" w:cs="Times New Roman"/>
+          <w:b/>
+          <w:bCs/>
+          <w:lang w:val="nl-NL"/>
+        </w:rPr>
+        <w:t xml:space="preserve"> tijd </w:t>
+      </w:r>
+    </w:p>
+    <w:p>
+      <w:pPr>
+        <w:rPr>
+          <w:rFonts w:ascii="Civil Premium" w:hAnsi="Civil Premium" w:cs="Times New Roman"/>
+          <w:b/>
+          <w:bCs/>
+          <w:lang w:val="nl-NL"/>
+        </w:rPr>
+      </w:pPr>
+      <w:proofErr w:type="gramStart"/>
+      <w:r>
+        <w:rPr>
+          <w:rFonts w:ascii="Civil Premium" w:hAnsi="Civil Premium" w:cs="Times New Roman"/>
+          <w:b/>
+          <w:bCs/>
+          <w:lang w:val="nl-NL"/>
+        </w:rPr>
+        <w:t>ik</w:t>
+      </w:r>
+      <w:proofErr w:type="gramEnd"/>
+      <w:r>
+        <w:rPr>
+          <w:rFonts w:ascii="Civil Premium" w:hAnsi="Civil Premium" w:cs="Times New Roman"/>
+          <w:b/>
+          <w:bCs/>
+          <w:lang w:val="nl-NL"/>
+        </w:rPr>
+        <w:t xml:space="preserve"> zou u als eindredacteur, wat v</w:t>
+      </w:r>
+      <w:r>
+        <w:rPr>
+          <w:rFonts w:ascii="Civil Premium" w:hAnsi="Civil Premium" w:cs="Times New Roman"/>
+          <w:b/>
+          <w:bCs/>
+          <w:lang w:val="nl-NL"/>
+        </w:rPr>
+        <w:t>ragen voor mijn scriptie onderzoek naar lokale journalistiek</w:t>
+      </w:r>
+      <w:r>
+        <w:rPr>
+          <w:rFonts w:ascii="Civil Premium" w:hAnsi="Civil Premium" w:cs="Times New Roman"/>
+          <w:b/>
+          <w:bCs/>
+          <w:lang w:val="nl-NL"/>
+        </w:rPr>
+        <w:t xml:space="preserve"> willen stellen</w:t>
+      </w:r>
+      <w:r>
+        <w:rPr>
+          <w:rFonts w:ascii="Civil Premium" w:hAnsi="Civil Premium" w:cs="Times New Roman"/>
+          <w:b/>
+          <w:bCs/>
+          <w:lang w:val="nl-NL"/>
+        </w:rPr>
+        <w:t xml:space="preserve">. </w:t>
+      </w:r>
+    </w:p>
+    <w:p>
+      <w:pPr>
+        <w:rPr>
+          <w:rFonts w:ascii="Civil Premium" w:hAnsi="Civil Premium" w:cs="Times New Roman"/>
+          <w:b/>
+          <w:bCs/>
+          <w:lang w:val="nl-NL"/>
+        </w:rPr>
+      </w:pPr>
+      <w:r>
+        <w:rPr>
+          <w:rFonts w:ascii="Civil Premium" w:hAnsi="Civil Premium" w:cs="Times New Roman"/>
+          <w:b/>
+          <w:bCs/>
+          <w:lang w:val="nl-NL"/>
+        </w:rPr>
+        <w:t>Ik zou graag van ons gesprek een opname maken zodat ik dit kan uitschrijven, word voor de rest niks meegedaan.</w:t>
+      </w:r>
+    </w:p>
+    <w:p>
+      <w:pPr>
+        <w:rPr>
+          <w:rFonts w:ascii="Civil Premium" w:hAnsi="Civil Premium" w:cs="Times New Roman"/>
+          <w:b/>
+          <w:bCs/>
+          <w:lang w:val="nl-NL"/>
+        </w:rPr>
+      </w:pPr>
+      <w:r>
+        <w:rPr>
+          <w:rFonts w:ascii="Civil Premium" w:hAnsi="Civil Premium" w:cs="Times New Roman"/>
+          <w:b/>
+          <w:bCs/>
+          <w:lang w:val="nl-NL"/>
+        </w:rPr>
+        <w:t xml:space="preserve">Ik heb vooral voor u wat vragen over eerst de functie van lokale journalistiek en daarna wat meer over </w:t>
+      </w:r>
+      <w:r>
+        <w:rPr>
+          <w:rFonts w:ascii="Civil Premium" w:hAnsi="Civil Premium" w:cs="Times New Roman"/>
+          <w:b/>
+          <w:bCs/>
+          <w:lang w:val="nl-NL"/>
+        </w:rPr>
+        <w:t xml:space="preserve">De </w:t>
+      </w:r>
+      <w:proofErr w:type="gramStart"/>
+      <w:r>
+        <w:rPr>
+          <w:rFonts w:ascii="Civil Premium" w:hAnsi="Civil Premium" w:cs="Times New Roman"/>
+          <w:b/>
+          <w:bCs/>
+          <w:lang w:val="nl-NL"/>
+        </w:rPr>
+        <w:t>Z</w:t>
+      </w:r>
+      <w:r>
+        <w:rPr>
+          <w:rFonts w:ascii="Civil Premium" w:hAnsi="Civil Premium" w:cs="Times New Roman"/>
+          <w:b/>
+          <w:bCs/>
+          <w:lang w:val="nl-NL"/>
+        </w:rPr>
+        <w:t>enderstreek /</w:t>
+      </w:r>
+      <w:proofErr w:type="gramEnd"/>
       <w:r>
         <w:rPr>
           <w:rFonts w:ascii="Civil Premium" w:hAnsi="Civil Premium" w:cs="Times New Roman"/>
@@ -167,117 +289,6 @@
           <w:lang w:val="nl-NL"/>
         </w:rPr>
         <w:t xml:space="preserve"> </w:t>
-      </w:r>
-    </w:p>
-    <w:p>
-      <w:pPr>
-        <w:rPr>
-          <w:rFonts w:ascii="Civil Premium" w:hAnsi="Civil Premium" w:cs="Times New Roman"/>
-          <w:b/>
-          <w:bCs/>
-          <w:lang w:val="nl-NL"/>
-        </w:rPr>
-      </w:pPr>
-      <w:r>
-        <w:rPr>
-          <w:rFonts w:ascii="Civil Premium" w:hAnsi="Civil Premium" w:cs="Times New Roman"/>
-          <w:b/>
-          <w:bCs/>
-          <w:lang w:val="nl-NL"/>
-        </w:rPr>
-        <w:t>ik zou u als eindredacteur, wat v</w:t>
-      </w:r>
-      <w:r>
-        <w:rPr>
-          <w:rFonts w:ascii="Civil Premium" w:hAnsi="Civil Premium" w:cs="Times New Roman"/>
-          <w:b/>
-          <w:bCs/>
-          <w:lang w:val="nl-NL"/>
-        </w:rPr>
-        <w:t>ragen voor mijn scriptie onderzoek naar lokale journalistiek</w:t>
-      </w:r>
-      <w:r>
-        <w:rPr>
-          <w:rFonts w:ascii="Civil Premium" w:hAnsi="Civil Premium" w:cs="Times New Roman"/>
-          <w:b/>
-          <w:bCs/>
-          <w:lang w:val="nl-NL"/>
-        </w:rPr>
-        <w:t xml:space="preserve"> willen stellen</w:t>
-      </w:r>
-      <w:r>
-        <w:rPr>
-          <w:rFonts w:ascii="Civil Premium" w:hAnsi="Civil Premium" w:cs="Times New Roman"/>
-          <w:b/>
-          <w:bCs/>
-          <w:lang w:val="nl-NL"/>
-        </w:rPr>
-        <w:t xml:space="preserve">. </w:t>
-      </w:r>
-    </w:p>
-    <w:p>
-      <w:pPr>
-        <w:rPr>
-          <w:rFonts w:ascii="Civil Premium" w:hAnsi="Civil Premium" w:cs="Times New Roman"/>
-          <w:b/>
-          <w:bCs/>
-          <w:lang w:val="nl-NL"/>
-        </w:rPr>
-      </w:pPr>
-      <w:r>
-        <w:rPr>
-          <w:rFonts w:ascii="Civil Premium" w:hAnsi="Civil Premium" w:cs="Times New Roman"/>
-          <w:b/>
-          <w:bCs/>
-          <w:lang w:val="nl-NL"/>
-        </w:rPr>
-        <w:t>Ik zou graag van ons gesprek een opname maken zodat ik dit kan uitschrijven, word voor de rest niks meegedaan.</w:t>
-      </w:r>
-    </w:p>
-    <w:p>
-      <w:pPr>
-        <w:rPr>
-          <w:rFonts w:ascii="Civil Premium" w:hAnsi="Civil Premium" w:cs="Times New Roman"/>
-          <w:b/>
-          <w:bCs/>
-          <w:lang w:val="nl-NL"/>
-        </w:rPr>
-      </w:pPr>
-      <w:r>
-        <w:rPr>
-          <w:rFonts w:ascii="Civil Premium" w:hAnsi="Civil Premium" w:cs="Times New Roman"/>
-          <w:b/>
-          <w:bCs/>
-          <w:lang w:val="nl-NL"/>
-        </w:rPr>
-        <w:t xml:space="preserve">Ik heb vooral voor u wat vragen over eerst de functie van lokale journalistiek en daarna wat meer over </w:t>
-      </w:r>
-      <w:r>
-        <w:rPr>
-          <w:rFonts w:ascii="Civil Premium" w:hAnsi="Civil Premium" w:cs="Times New Roman"/>
-          <w:b/>
-          <w:bCs/>
-          <w:lang w:val="nl-NL"/>
-        </w:rPr>
-        <w:t xml:space="preserve">De </w:t>
-      </w:r>
-      <w:r>
-        <w:rPr>
-          <w:rFonts w:ascii="Civil Premium" w:hAnsi="Civil Premium" w:cs="Times New Roman"/>
-          <w:b/>
-          <w:bCs/>
-          <w:lang w:val="nl-NL"/>
-        </w:rPr>
-        <w:t>Z</w:t>
-      </w:r>
-      <w:r>
-        <w:rPr>
-          <w:rFonts w:ascii="Civil Premium" w:hAnsi="Civil Premium" w:cs="Times New Roman"/>
-          <w:b/>
-          <w:bCs/>
-          <w:lang w:val="nl-NL"/>
-        </w:rPr>
-        <w:t xml:space="preserve">enderstreek / </w:t>
       </w:r>
       <w:r>
         <w:rPr>
@@ -980,7 +991,23 @@
           <w:lang w:val="nl-NL"/>
         </w:rPr>
         <w:lastRenderedPageBreak/>
-        <w:t xml:space="preserve">Door de invloed van corporate communicatie is het voor dit onderzoek, met name voor de vervulling van de informerende en controlerende functie, relevant om te vragen naar de manier waarop het huis-aan-huisblad en de gemeente zich tot elkaar verhouden. </w:t>
+        <w:t xml:space="preserve">Door de invloed van corporate communicatie is het voor dit onderzoek, met name voor </w:t>
+      </w:r>
+      <w:proofErr w:type="gramStart"/>
+      <w:r>
+        <w:rPr>
+          <w:rFonts w:ascii="Civil Premium" w:hAnsi="Civil Premium" w:cs="Times New Roman"/>
+          <w:lang w:val="nl-NL"/>
+        </w:rPr>
+        <w:t>de</w:t>
+      </w:r>
+      <w:proofErr w:type="gramEnd"/>
+      <w:r>
+        <w:rPr>
+          <w:rFonts w:ascii="Civil Premium" w:hAnsi="Civil Premium" w:cs="Times New Roman"/>
+          <w:lang w:val="nl-NL"/>
+        </w:rPr>
+        <w:t xml:space="preserve"> vervulling van de informerende en controlerende functie, relevant om te vragen naar de manier waarop het huis-aan-huisblad en de gemeente zich tot elkaar verhouden. </w:t>
       </w:r>
     </w:p>
     <w:p>
@@ -1003,7 +1030,23 @@
           <w:lang w:val="nl-NL"/>
         </w:rPr>
         <w:tab/>
-        <w:t>Hoe behoudt blad X zijn onafhankelijkheid ten opzichte van de gemeente? (aan journalisten)</w:t>
+        <w:t>Hoe behoudt blad X zijn onafhankelijkheid ten opzichte van de gemeente? (</w:t>
+      </w:r>
+      <w:proofErr w:type="gramStart"/>
+      <w:r>
+        <w:rPr>
+          <w:rFonts w:ascii="Civil Premium" w:hAnsi="Civil Premium" w:cs="Times New Roman"/>
+          <w:lang w:val="nl-NL"/>
+        </w:rPr>
+        <w:t>aan</w:t>
+      </w:r>
+      <w:proofErr w:type="gramEnd"/>
+      <w:r>
+        <w:rPr>
+          <w:rFonts w:ascii="Civil Premium" w:hAnsi="Civil Premium" w:cs="Times New Roman"/>
+          <w:lang w:val="nl-NL"/>
+        </w:rPr>
+        <w:t xml:space="preserve"> journalisten)</w:t>
       </w:r>
     </w:p>
     <w:p>
@@ -1026,7 +1069,23 @@
           <w:lang w:val="nl-NL"/>
         </w:rPr>
         <w:tab/>
-        <w:t>Op welke manier werkt de gemeente samen met journalisten van blad X? (aan communicatieprofessionals)</w:t>
+        <w:t>Op welke manier werkt de gemeente samen met journalisten van blad X? (</w:t>
+      </w:r>
+      <w:proofErr w:type="gramStart"/>
+      <w:r>
+        <w:rPr>
+          <w:rFonts w:ascii="Civil Premium" w:hAnsi="Civil Premium" w:cs="Times New Roman"/>
+          <w:lang w:val="nl-NL"/>
+        </w:rPr>
+        <w:t>aan</w:t>
+      </w:r>
+      <w:proofErr w:type="gramEnd"/>
+      <w:r>
+        <w:rPr>
+          <w:rFonts w:ascii="Civil Premium" w:hAnsi="Civil Premium" w:cs="Times New Roman"/>
+          <w:lang w:val="nl-NL"/>
+        </w:rPr>
+        <w:t xml:space="preserve"> communicatieprofessionals)</w:t>
       </w:r>
     </w:p>
     <w:p>
@@ -2435,6 +2494,23 @@
 </file>
 
 <file path=customXml/item1.xml><?xml version="1.0" encoding="utf-8"?>
+<p:properties xmlns:p="http://schemas.microsoft.com/office/2006/metadata/properties" xmlns:xsi="http://www.w3.org/2001/XMLSchema-instance" xmlns:pc="http://schemas.microsoft.com/office/infopath/2007/PartnerControls">
+  <documentManagement>
+    <_activity xmlns="d14e1108-2658-4c09-b951-c93c11ed4814" xsi:nil="true"/>
+  </documentManagement>
+</p:properties>
+</file>
+
+<file path=customXml/item2.xml><?xml version="1.0" encoding="utf-8"?>
+<?mso-contentType ?>
+<FormTemplates xmlns="http://schemas.microsoft.com/sharepoint/v3/contenttype/forms">
+  <Display>DocumentLibraryForm</Display>
+  <Edit>DocumentLibraryForm</Edit>
+  <New>DocumentLibraryForm</New>
+</FormTemplates>
+</file>
+
+<file path=customXml/item3.xml><?xml version="1.0" encoding="utf-8"?>
 <ct:contentTypeSchema xmlns:ct="http://schemas.microsoft.com/office/2006/metadata/contentType" xmlns:ma="http://schemas.microsoft.com/office/2006/metadata/properties/metaAttributes" ct:_="" ma:_="" ma:contentTypeName="Document" ma:contentTypeID="0x010100F6D8CF52A04C274A964091327D2FE3FD" ma:contentTypeVersion="14" ma:contentTypeDescription="Create a new document." ma:contentTypeScope="" ma:versionID="b90ef5d8a2295a73211dd62c5d91851a">
   <xsd:schema xmlns:xsd="http://www.w3.org/2001/XMLSchema" xmlns:xs="http://www.w3.org/2001/XMLSchema" xmlns:p="http://schemas.microsoft.com/office/2006/metadata/properties" xmlns:ns3="d14e1108-2658-4c09-b951-c93c11ed4814" xmlns:ns4="41429fbf-cb9a-4498-902b-0856f155f4fd" targetNamespace="http://schemas.microsoft.com/office/2006/metadata/properties" ma:root="true" ma:fieldsID="35fd3264a66ee4bfa091dd4c9abcad64" ns3:_="" ns4:_="">
     <xsd:import namespace="d14e1108-2658-4c09-b951-c93c11ed4814"/>
@@ -2659,24 +2735,25 @@
 </ct:contentTypeSchema>
 </file>
 
-<file path=customXml/item2.xml><?xml version="1.0" encoding="utf-8"?>
-<?mso-contentType ?>
-<FormTemplates xmlns="http://schemas.microsoft.com/sharepoint/v3/contenttype/forms">
-  <Display>DocumentLibraryForm</Display>
-  <Edit>DocumentLibraryForm</Edit>
-  <New>DocumentLibraryForm</New>
-</FormTemplates>
+<file path=customXml/itemProps1.xml><?xml version="1.0" encoding="utf-8"?>
+<ds:datastoreItem xmlns:ds="http://schemas.openxmlformats.org/officeDocument/2006/customXml" ds:itemID="{B90DB31A-05AC-4DFF-B0AC-702C3683C8B6}">
+  <ds:schemaRefs>
+    <ds:schemaRef ds:uri="http://schemas.microsoft.com/office/2006/metadata/properties"/>
+    <ds:schemaRef ds:uri="http://schemas.microsoft.com/office/infopath/2007/PartnerControls"/>
+    <ds:schemaRef ds:uri="d14e1108-2658-4c09-b951-c93c11ed4814"/>
+  </ds:schemaRefs>
+</ds:datastoreItem>
 </file>
 
-<file path=customXml/item3.xml><?xml version="1.0" encoding="utf-8"?>
-<p:properties xmlns:p="http://schemas.microsoft.com/office/2006/metadata/properties" xmlns:xsi="http://www.w3.org/2001/XMLSchema-instance" xmlns:pc="http://schemas.microsoft.com/office/infopath/2007/PartnerControls">
-  <documentManagement>
-    <_activity xmlns="d14e1108-2658-4c09-b951-c93c11ed4814" xsi:nil="true"/>
-  </documentManagement>
-</p:properties>
+<file path=customXml/itemProps2.xml><?xml version="1.0" encoding="utf-8"?>
+<ds:datastoreItem xmlns:ds="http://schemas.openxmlformats.org/officeDocument/2006/customXml" ds:itemID="{1423581E-85A1-4F7A-ADB6-BE7BB031D32B}">
+  <ds:schemaRefs>
+    <ds:schemaRef ds:uri="http://schemas.microsoft.com/sharepoint/v3/contenttype/forms"/>
+  </ds:schemaRefs>
+</ds:datastoreItem>
 </file>
 
-<file path=customXml/itemProps1.xml><?xml version="1.0" encoding="utf-8"?>
+<file path=customXml/itemProps3.xml><?xml version="1.0" encoding="utf-8"?>
 <ds:datastoreItem xmlns:ds="http://schemas.openxmlformats.org/officeDocument/2006/customXml" ds:itemID="{BCC392F1-F052-4E8C-80C2-69E84EBEA13D}">
   <ds:schemaRefs>
     <ds:schemaRef ds:uri="http://schemas.microsoft.com/office/2006/metadata/contentType"/>
@@ -2693,22 +2770,4 @@
     <ds:schemaRef ds:uri="http://schemas.microsoft.com/internal/obd"/>
   </ds:schemaRefs>
 </ds:datastoreItem>
-</file>
-
-<file path=customXml/itemProps2.xml><?xml version="1.0" encoding="utf-8"?>
-<ds:datastoreItem xmlns:ds="http://schemas.openxmlformats.org/officeDocument/2006/customXml" ds:itemID="{1423581E-85A1-4F7A-ADB6-BE7BB031D32B}">
-  <ds:schemaRefs>
-    <ds:schemaRef ds:uri="http://schemas.microsoft.com/sharepoint/v3/contenttype/forms"/>
-  </ds:schemaRefs>
-</ds:datastoreItem>
-</file>
-
-<file path=customXml/itemProps3.xml><?xml version="1.0" encoding="utf-8"?>
-<ds:datastoreItem xmlns:ds="http://schemas.openxmlformats.org/officeDocument/2006/customXml" ds:itemID="{B90DB31A-05AC-4DFF-B0AC-702C3683C8B6}">
-  <ds:schemaRefs>
-    <ds:schemaRef ds:uri="http://schemas.microsoft.com/office/2006/metadata/properties"/>
-    <ds:schemaRef ds:uri="http://schemas.microsoft.com/office/infopath/2007/PartnerControls"/>
-    <ds:schemaRef ds:uri="d14e1108-2658-4c09-b951-c93c11ed4814"/>
-  </ds:schemaRefs>
-</ds:datastoreItem>
 </file>
</xml_diff>